<commit_message>
first draft of bug report for vectorTest; found error at setAngle and fixed it
</commit_message>
<xml_diff>
--- a/flocking/BugReportTemplate.docx
+++ b/flocking/BugReportTemplate.docx
@@ -2,6 +2,1124 @@
 <file path=word/document.xml><?xml version="1.0" encoding="utf-8"?>
 <w:document xmlns:wpc="http://schemas.microsoft.com/office/word/2010/wordprocessingCanvas" xmlns:cx="http://schemas.microsoft.com/office/drawing/2014/chartex" xmlns:cx1="http://schemas.microsoft.com/office/drawing/2015/9/8/chartex" xmlns:cx2="http://schemas.microsoft.com/office/drawing/2015/10/21/chartex" xmlns:cx3="http://schemas.microsoft.com/office/drawing/2016/5/9/chartex" xmlns:cx4="http://schemas.microsoft.com/office/drawing/2016/5/10/chartex" xmlns:cx5="http://schemas.microsoft.com/office/drawing/2016/5/11/chartex" xmlns:cx6="http://schemas.microsoft.com/office/drawing/2016/5/12/chartex" xmlns:cx7="http://schemas.microsoft.com/office/drawing/2016/5/13/chartex" xmlns:cx8="http://schemas.microsoft.com/office/drawing/2016/5/14/chartex" xmlns:mc="http://schemas.openxmlformats.org/markup-compatibility/2006" xmlns:aink="http://schemas.microsoft.com/office/drawing/2016/ink" xmlns:am3d="http://schemas.microsoft.com/office/drawing/2017/model3d" xmlns:o="urn:schemas-microsoft-com:office:office" xmlns:r="http://schemas.openxmlformats.org/officeDocument/2006/relationships" xmlns:m="http://schemas.openxmlformats.org/officeDocument/2006/math" xmlns:v="urn:schemas-microsoft-com:vml" xmlns:wp14="http://schemas.microsoft.com/office/word/2010/wordprocessingDrawing" xmlns:wp="http://schemas.openxmlformats.org/drawingml/2006/wordprocessingDrawing" xmlns:w10="urn:schemas-microsoft-com:office:word" xmlns:w="http://schemas.openxmlformats.org/wordprocessingml/2006/main" xmlns:w14="http://schemas.microsoft.com/office/word/2010/wordml" xmlns:w15="http://schemas.microsoft.com/office/word/2012/wordml" xmlns:w16cid="http://schemas.microsoft.com/office/word/2016/wordml/cid" xmlns:w16se="http://schemas.microsoft.com/office/word/2015/wordml/symex" xmlns:wpg="http://schemas.microsoft.com/office/word/2010/wordprocessingGroup" xmlns:wpi="http://schemas.microsoft.com/office/word/2010/wordprocessingInk" xmlns:wne="http://schemas.microsoft.com/office/word/2006/wordml" xmlns:wps="http://schemas.microsoft.com/office/word/2010/wordprocessingShape" mc:Ignorable="w14 w15 w16se w16cid wp14">
   <w:body>
+    <w:p/>
+    <w:tbl>
+      <w:tblPr>
+        <w:tblStyle w:val="TableGrid"/>
+        <w:tblW w:w="0" w:type="auto"/>
+        <w:tblLook w:val="04A0" w:firstRow="1" w:lastRow="0" w:firstColumn="1" w:lastColumn="0" w:noHBand="0" w:noVBand="1"/>
+      </w:tblPr>
+      <w:tblGrid>
+        <w:gridCol w:w="2605"/>
+        <w:gridCol w:w="6745"/>
+      </w:tblGrid>
+      <w:tr>
+        <w:tc>
+          <w:tcPr>
+            <w:tcW w:w="2605" w:type="dxa"/>
+          </w:tcPr>
+          <w:p>
+            <w:r>
+              <w:t>Name of Bug</w:t>
+            </w:r>
+          </w:p>
+        </w:tc>
+        <w:tc>
+          <w:tcPr>
+            <w:tcW w:w="6745" w:type="dxa"/>
+          </w:tcPr>
+          <w:p>
+            <w:r>
+              <w:t>Dividing by zero in length</w:t>
+            </w:r>
+          </w:p>
+        </w:tc>
+      </w:tr>
+      <w:tr>
+        <w:tc>
+          <w:tcPr>
+            <w:tcW w:w="2605" w:type="dxa"/>
+          </w:tcPr>
+          <w:p>
+            <w:r>
+              <w:t>Author of Report</w:t>
+            </w:r>
+          </w:p>
+        </w:tc>
+        <w:tc>
+          <w:tcPr>
+            <w:tcW w:w="6745" w:type="dxa"/>
+          </w:tcPr>
+          <w:p>
+            <w:r>
+              <w:t>Alex</w:t>
+            </w:r>
+          </w:p>
+        </w:tc>
+      </w:tr>
+      <w:tr>
+        <w:tc>
+          <w:tcPr>
+            <w:tcW w:w="2605" w:type="dxa"/>
+          </w:tcPr>
+          <w:p>
+            <w:r>
+              <w:t>Date</w:t>
+            </w:r>
+          </w:p>
+        </w:tc>
+        <w:tc>
+          <w:tcPr>
+            <w:tcW w:w="6745" w:type="dxa"/>
+          </w:tcPr>
+          <w:p>
+            <w:r>
+              <w:t>10/4/2019</w:t>
+            </w:r>
+          </w:p>
+        </w:tc>
+      </w:tr>
+      <w:tr>
+        <w:tc>
+          <w:tcPr>
+            <w:tcW w:w="2605" w:type="dxa"/>
+          </w:tcPr>
+          <w:p>
+            <w:r>
+              <w:t>Path to Location of Bug</w:t>
+            </w:r>
+          </w:p>
+        </w:tc>
+        <w:tc>
+          <w:tcPr>
+            <w:tcW w:w="6745" w:type="dxa"/>
+          </w:tcPr>
+          <w:p>
+            <w:r>
+              <w:t xml:space="preserve">vector -&gt; Vector -&gt; </w:t>
+            </w:r>
+            <w:proofErr w:type="spellStart"/>
+            <w:r>
+              <w:t>setLength</w:t>
+            </w:r>
+            <w:proofErr w:type="spellEnd"/>
+          </w:p>
+          <w:p>
+            <w:r>
+              <w:t>vector -&gt; Vector-&gt; scale</w:t>
+            </w:r>
+          </w:p>
+        </w:tc>
+      </w:tr>
+      <w:tr>
+        <w:tc>
+          <w:tcPr>
+            <w:tcW w:w="2605" w:type="dxa"/>
+          </w:tcPr>
+          <w:p>
+            <w:r>
+              <w:t>Conditions</w:t>
+            </w:r>
+          </w:p>
+        </w:tc>
+        <w:tc>
+          <w:tcPr>
+            <w:tcW w:w="6745" w:type="dxa"/>
+          </w:tcPr>
+          <w:tbl>
+            <w:tblPr>
+              <w:tblStyle w:val="TableGrid"/>
+              <w:tblW w:w="0" w:type="auto"/>
+              <w:tblLook w:val="04A0" w:firstRow="1" w:lastRow="0" w:firstColumn="1" w:lastColumn="0" w:noHBand="0" w:noVBand="1"/>
+            </w:tblPr>
+            <w:tblGrid>
+              <w:gridCol w:w="3259"/>
+              <w:gridCol w:w="3260"/>
+            </w:tblGrid>
+            <w:tr>
+              <w:tc>
+                <w:tcPr>
+                  <w:tcW w:w="3259" w:type="dxa"/>
+                </w:tcPr>
+                <w:p>
+                  <w:r>
+                    <w:t>Condition 1</w:t>
+                  </w:r>
+                </w:p>
+              </w:tc>
+              <w:tc>
+                <w:tcPr>
+                  <w:tcW w:w="3260" w:type="dxa"/>
+                </w:tcPr>
+                <w:p>
+                  <w:r>
+                    <w:t>Length must be zero</w:t>
+                  </w:r>
+                </w:p>
+              </w:tc>
+            </w:tr>
+            <w:tr>
+              <w:tc>
+                <w:tcPr>
+                  <w:tcW w:w="3259" w:type="dxa"/>
+                </w:tcPr>
+                <w:p/>
+              </w:tc>
+              <w:tc>
+                <w:tcPr>
+                  <w:tcW w:w="3260" w:type="dxa"/>
+                </w:tcPr>
+                <w:p/>
+              </w:tc>
+            </w:tr>
+            <w:tr>
+              <w:tc>
+                <w:tcPr>
+                  <w:tcW w:w="3259" w:type="dxa"/>
+                </w:tcPr>
+                <w:p/>
+              </w:tc>
+              <w:tc>
+                <w:tcPr>
+                  <w:tcW w:w="3260" w:type="dxa"/>
+                </w:tcPr>
+                <w:p/>
+              </w:tc>
+            </w:tr>
+            <w:tr>
+              <w:tc>
+                <w:tcPr>
+                  <w:tcW w:w="3259" w:type="dxa"/>
+                </w:tcPr>
+                <w:p/>
+              </w:tc>
+              <w:tc>
+                <w:tcPr>
+                  <w:tcW w:w="3260" w:type="dxa"/>
+                </w:tcPr>
+                <w:p/>
+              </w:tc>
+            </w:tr>
+          </w:tbl>
+          <w:p/>
+        </w:tc>
+      </w:tr>
+      <w:tr>
+        <w:tc>
+          <w:tcPr>
+            <w:tcW w:w="2605" w:type="dxa"/>
+          </w:tcPr>
+          <w:p>
+            <w:r>
+              <w:t>Cause</w:t>
+            </w:r>
+          </w:p>
+        </w:tc>
+        <w:tc>
+          <w:tcPr>
+            <w:tcW w:w="6745" w:type="dxa"/>
+          </w:tcPr>
+          <w:p/>
+          <w:p>
+            <w:r>
+              <w:t xml:space="preserve">There is an unchecked </w:t>
+            </w:r>
+            <w:r>
+              <w:t>div</w:t>
+            </w:r>
+            <w:r>
+              <w:t>i</w:t>
+            </w:r>
+            <w:r>
+              <w:t>d</w:t>
+            </w:r>
+            <w:r>
+              <w:t>e</w:t>
+            </w:r>
+            <w:r>
+              <w:t xml:space="preserve"> that causes an error when using the vector later.</w:t>
+            </w:r>
+          </w:p>
+          <w:p/>
+          <w:p/>
+          <w:p/>
+        </w:tc>
+      </w:tr>
+      <w:tr>
+        <w:tc>
+          <w:tcPr>
+            <w:tcW w:w="2605" w:type="dxa"/>
+          </w:tcPr>
+          <w:p>
+            <w:r>
+              <w:t>Proposed solutions</w:t>
+            </w:r>
+          </w:p>
+        </w:tc>
+        <w:tc>
+          <w:tcPr>
+            <w:tcW w:w="6745" w:type="dxa"/>
+          </w:tcPr>
+          <w:tbl>
+            <w:tblPr>
+              <w:tblStyle w:val="TableGrid"/>
+              <w:tblW w:w="0" w:type="auto"/>
+              <w:tblLook w:val="04A0" w:firstRow="1" w:lastRow="0" w:firstColumn="1" w:lastColumn="0" w:noHBand="0" w:noVBand="1"/>
+            </w:tblPr>
+            <w:tblGrid>
+              <w:gridCol w:w="3259"/>
+              <w:gridCol w:w="3260"/>
+            </w:tblGrid>
+            <w:tr>
+              <w:tc>
+                <w:tcPr>
+                  <w:tcW w:w="3259" w:type="dxa"/>
+                </w:tcPr>
+                <w:p>
+                  <w:r>
+                    <w:t>Add an exception</w:t>
+                  </w:r>
+                </w:p>
+              </w:tc>
+              <w:tc>
+                <w:tcPr>
+                  <w:tcW w:w="3260" w:type="dxa"/>
+                </w:tcPr>
+                <w:p>
+                  <w:r>
+                    <w:t>Throw an illegal argument exception when zero is given</w:t>
+                  </w:r>
+                </w:p>
+              </w:tc>
+            </w:tr>
+            <w:tr>
+              <w:tc>
+                <w:tcPr>
+                  <w:tcW w:w="3259" w:type="dxa"/>
+                </w:tcPr>
+                <w:p>
+                  <w:r>
+                    <w:t xml:space="preserve">Default </w:t>
+                  </w:r>
+                </w:p>
+              </w:tc>
+              <w:tc>
+                <w:tcPr>
+                  <w:tcW w:w="3260" w:type="dxa"/>
+                </w:tcPr>
+                <w:p>
+                  <w:r>
+                    <w:t>If a zero is given set the vector to the zero vector</w:t>
+                  </w:r>
+                </w:p>
+              </w:tc>
+            </w:tr>
+            <w:tr>
+              <w:tc>
+                <w:tcPr>
+                  <w:tcW w:w="3259" w:type="dxa"/>
+                </w:tcPr>
+                <w:p/>
+              </w:tc>
+              <w:tc>
+                <w:tcPr>
+                  <w:tcW w:w="3260" w:type="dxa"/>
+                </w:tcPr>
+                <w:p/>
+              </w:tc>
+            </w:tr>
+          </w:tbl>
+          <w:p/>
+        </w:tc>
+      </w:tr>
+      <w:tr>
+        <w:tc>
+          <w:tcPr>
+            <w:tcW w:w="2605" w:type="dxa"/>
+          </w:tcPr>
+          <w:p>
+            <w:r>
+              <w:t>Chosen solution</w:t>
+            </w:r>
+          </w:p>
+        </w:tc>
+        <w:tc>
+          <w:tcPr>
+            <w:tcW w:w="6745" w:type="dxa"/>
+          </w:tcPr>
+          <w:p>
+            <w:r>
+              <w:t>Add an exception</w:t>
+            </w:r>
+          </w:p>
+        </w:tc>
+      </w:tr>
+    </w:tbl>
+    <w:p/>
+    <w:p/>
+    <w:tbl>
+      <w:tblPr>
+        <w:tblStyle w:val="TableGrid"/>
+        <w:tblW w:w="0" w:type="auto"/>
+        <w:tblLook w:val="04A0" w:firstRow="1" w:lastRow="0" w:firstColumn="1" w:lastColumn="0" w:noHBand="0" w:noVBand="1"/>
+      </w:tblPr>
+      <w:tblGrid>
+        <w:gridCol w:w="2605"/>
+        <w:gridCol w:w="6745"/>
+      </w:tblGrid>
+      <w:tr>
+        <w:tc>
+          <w:tcPr>
+            <w:tcW w:w="2605" w:type="dxa"/>
+          </w:tcPr>
+          <w:p>
+            <w:r>
+              <w:t>Name of Bug</w:t>
+            </w:r>
+          </w:p>
+        </w:tc>
+        <w:tc>
+          <w:tcPr>
+            <w:tcW w:w="6745" w:type="dxa"/>
+          </w:tcPr>
+          <w:p>
+            <w:pPr>
+              <w:rPr>
+                <w:rFonts w:hint="eastAsia"/>
+              </w:rPr>
+            </w:pPr>
+            <w:r>
+              <w:rPr>
+                <w:rFonts w:hint="eastAsia"/>
+              </w:rPr>
+              <w:t>N</w:t>
+            </w:r>
+            <w:r>
+              <w:t>ormalizing a vector with value of x and y component being zero</w:t>
+            </w:r>
+          </w:p>
+        </w:tc>
+      </w:tr>
+      <w:tr>
+        <w:tc>
+          <w:tcPr>
+            <w:tcW w:w="2605" w:type="dxa"/>
+          </w:tcPr>
+          <w:p>
+            <w:r>
+              <w:t>Author of Report</w:t>
+            </w:r>
+          </w:p>
+        </w:tc>
+        <w:tc>
+          <w:tcPr>
+            <w:tcW w:w="6745" w:type="dxa"/>
+          </w:tcPr>
+          <w:p>
+            <w:pPr>
+              <w:rPr>
+                <w:rFonts w:hint="eastAsia"/>
+              </w:rPr>
+            </w:pPr>
+            <w:proofErr w:type="spellStart"/>
+            <w:r>
+              <w:rPr>
+                <w:rFonts w:hint="eastAsia"/>
+              </w:rPr>
+              <w:t>C</w:t>
+            </w:r>
+            <w:r>
+              <w:t>hiaTse</w:t>
+            </w:r>
+            <w:proofErr w:type="spellEnd"/>
+          </w:p>
+        </w:tc>
+      </w:tr>
+      <w:tr>
+        <w:tc>
+          <w:tcPr>
+            <w:tcW w:w="2605" w:type="dxa"/>
+          </w:tcPr>
+          <w:p>
+            <w:r>
+              <w:t>Date</w:t>
+            </w:r>
+          </w:p>
+        </w:tc>
+        <w:tc>
+          <w:tcPr>
+            <w:tcW w:w="6745" w:type="dxa"/>
+          </w:tcPr>
+          <w:p>
+            <w:r>
+              <w:rPr>
+                <w:rFonts w:hint="eastAsia"/>
+              </w:rPr>
+              <w:t>1</w:t>
+            </w:r>
+            <w:r>
+              <w:t>0/11/2019</w:t>
+            </w:r>
+          </w:p>
+        </w:tc>
+      </w:tr>
+      <w:tr>
+        <w:tc>
+          <w:tcPr>
+            <w:tcW w:w="2605" w:type="dxa"/>
+          </w:tcPr>
+          <w:p>
+            <w:r>
+              <w:t>Path to Location of Bug</w:t>
+            </w:r>
+          </w:p>
+        </w:tc>
+        <w:tc>
+          <w:tcPr>
+            <w:tcW w:w="6745" w:type="dxa"/>
+          </w:tcPr>
+          <w:p/>
+        </w:tc>
+      </w:tr>
+      <w:tr>
+        <w:tc>
+          <w:tcPr>
+            <w:tcW w:w="2605" w:type="dxa"/>
+          </w:tcPr>
+          <w:p>
+            <w:r>
+              <w:t>Conditions</w:t>
+            </w:r>
+          </w:p>
+        </w:tc>
+        <w:tc>
+          <w:tcPr>
+            <w:tcW w:w="6745" w:type="dxa"/>
+          </w:tcPr>
+          <w:tbl>
+            <w:tblPr>
+              <w:tblStyle w:val="TableGrid"/>
+              <w:tblW w:w="0" w:type="auto"/>
+              <w:tblLook w:val="04A0" w:firstRow="1" w:lastRow="0" w:firstColumn="1" w:lastColumn="0" w:noHBand="0" w:noVBand="1"/>
+            </w:tblPr>
+            <w:tblGrid>
+              <w:gridCol w:w="3259"/>
+              <w:gridCol w:w="3260"/>
+            </w:tblGrid>
+            <w:tr>
+              <w:tc>
+                <w:tcPr>
+                  <w:tcW w:w="3259" w:type="dxa"/>
+                </w:tcPr>
+                <w:p/>
+              </w:tc>
+              <w:tc>
+                <w:tcPr>
+                  <w:tcW w:w="3260" w:type="dxa"/>
+                </w:tcPr>
+                <w:p/>
+              </w:tc>
+            </w:tr>
+            <w:tr>
+              <w:tc>
+                <w:tcPr>
+                  <w:tcW w:w="3259" w:type="dxa"/>
+                </w:tcPr>
+                <w:p/>
+              </w:tc>
+              <w:tc>
+                <w:tcPr>
+                  <w:tcW w:w="3260" w:type="dxa"/>
+                </w:tcPr>
+                <w:p/>
+              </w:tc>
+            </w:tr>
+            <w:tr>
+              <w:tc>
+                <w:tcPr>
+                  <w:tcW w:w="3259" w:type="dxa"/>
+                </w:tcPr>
+                <w:p/>
+              </w:tc>
+              <w:tc>
+                <w:tcPr>
+                  <w:tcW w:w="3260" w:type="dxa"/>
+                </w:tcPr>
+                <w:p/>
+              </w:tc>
+            </w:tr>
+            <w:tr>
+              <w:tc>
+                <w:tcPr>
+                  <w:tcW w:w="3259" w:type="dxa"/>
+                </w:tcPr>
+                <w:p/>
+              </w:tc>
+              <w:tc>
+                <w:tcPr>
+                  <w:tcW w:w="3260" w:type="dxa"/>
+                </w:tcPr>
+                <w:p/>
+              </w:tc>
+            </w:tr>
+          </w:tbl>
+          <w:p/>
+        </w:tc>
+      </w:tr>
+      <w:tr>
+        <w:tc>
+          <w:tcPr>
+            <w:tcW w:w="2605" w:type="dxa"/>
+          </w:tcPr>
+          <w:p>
+            <w:r>
+              <w:t>Cause</w:t>
+            </w:r>
+          </w:p>
+        </w:tc>
+        <w:tc>
+          <w:tcPr>
+            <w:tcW w:w="6745" w:type="dxa"/>
+          </w:tcPr>
+          <w:p/>
+          <w:p/>
+          <w:p/>
+          <w:p/>
+          <w:p/>
+        </w:tc>
+      </w:tr>
+      <w:tr>
+        <w:tc>
+          <w:tcPr>
+            <w:tcW w:w="2605" w:type="dxa"/>
+          </w:tcPr>
+          <w:p>
+            <w:r>
+              <w:t>Proposed solutions</w:t>
+            </w:r>
+          </w:p>
+        </w:tc>
+        <w:tc>
+          <w:tcPr>
+            <w:tcW w:w="6745" w:type="dxa"/>
+          </w:tcPr>
+          <w:tbl>
+            <w:tblPr>
+              <w:tblStyle w:val="TableGrid"/>
+              <w:tblW w:w="0" w:type="auto"/>
+              <w:tblLook w:val="04A0" w:firstRow="1" w:lastRow="0" w:firstColumn="1" w:lastColumn="0" w:noHBand="0" w:noVBand="1"/>
+            </w:tblPr>
+            <w:tblGrid>
+              <w:gridCol w:w="3259"/>
+              <w:gridCol w:w="3260"/>
+            </w:tblGrid>
+            <w:tr>
+              <w:tc>
+                <w:tcPr>
+                  <w:tcW w:w="3259" w:type="dxa"/>
+                </w:tcPr>
+                <w:p>
+                  <w:r>
+                    <w:t>Idea one</w:t>
+                  </w:r>
+                </w:p>
+              </w:tc>
+              <w:tc>
+                <w:tcPr>
+                  <w:tcW w:w="3260" w:type="dxa"/>
+                </w:tcPr>
+                <w:p/>
+              </w:tc>
+            </w:tr>
+            <w:tr>
+              <w:tc>
+                <w:tcPr>
+                  <w:tcW w:w="3259" w:type="dxa"/>
+                </w:tcPr>
+                <w:p>
+                  <w:r>
+                    <w:t>Idea two</w:t>
+                  </w:r>
+                </w:p>
+              </w:tc>
+              <w:tc>
+                <w:tcPr>
+                  <w:tcW w:w="3260" w:type="dxa"/>
+                </w:tcPr>
+                <w:p/>
+              </w:tc>
+            </w:tr>
+            <w:tr>
+              <w:tc>
+                <w:tcPr>
+                  <w:tcW w:w="3259" w:type="dxa"/>
+                </w:tcPr>
+                <w:p/>
+              </w:tc>
+              <w:tc>
+                <w:tcPr>
+                  <w:tcW w:w="3260" w:type="dxa"/>
+                </w:tcPr>
+                <w:p/>
+              </w:tc>
+            </w:tr>
+          </w:tbl>
+          <w:p/>
+        </w:tc>
+      </w:tr>
+      <w:tr>
+        <w:tc>
+          <w:tcPr>
+            <w:tcW w:w="2605" w:type="dxa"/>
+          </w:tcPr>
+          <w:p>
+            <w:r>
+              <w:t>Chosen solution</w:t>
+            </w:r>
+          </w:p>
+        </w:tc>
+        <w:tc>
+          <w:tcPr>
+            <w:tcW w:w="6745" w:type="dxa"/>
+          </w:tcPr>
+          <w:p>
+            <w:r>
+              <w:t>Idea one</w:t>
+            </w:r>
+          </w:p>
+        </w:tc>
+      </w:tr>
+    </w:tbl>
+    <w:p/>
+    <w:p/>
+    <w:tbl>
+      <w:tblPr>
+        <w:tblStyle w:val="TableGrid"/>
+        <w:tblW w:w="0" w:type="auto"/>
+        <w:tblLook w:val="04A0" w:firstRow="1" w:lastRow="0" w:firstColumn="1" w:lastColumn="0" w:noHBand="0" w:noVBand="1"/>
+      </w:tblPr>
+      <w:tblGrid>
+        <w:gridCol w:w="2605"/>
+        <w:gridCol w:w="6745"/>
+      </w:tblGrid>
+      <w:tr>
+        <w:tc>
+          <w:tcPr>
+            <w:tcW w:w="2605" w:type="dxa"/>
+          </w:tcPr>
+          <w:p>
+            <w:r>
+              <w:lastRenderedPageBreak/>
+              <w:t>Name of Bug</w:t>
+            </w:r>
+          </w:p>
+        </w:tc>
+        <w:tc>
+          <w:tcPr>
+            <w:tcW w:w="6745" w:type="dxa"/>
+          </w:tcPr>
+          <w:p>
+            <w:pPr>
+              <w:rPr>
+                <w:rFonts w:hint="eastAsia"/>
+              </w:rPr>
+            </w:pPr>
+            <w:r>
+              <w:t>Set a bad angle (up)</w:t>
+            </w:r>
+          </w:p>
+        </w:tc>
+      </w:tr>
+      <w:tr>
+        <w:tc>
+          <w:tcPr>
+            <w:tcW w:w="2605" w:type="dxa"/>
+          </w:tcPr>
+          <w:p>
+            <w:r>
+              <w:t>Author of Report</w:t>
+            </w:r>
+          </w:p>
+        </w:tc>
+        <w:tc>
+          <w:tcPr>
+            <w:tcW w:w="6745" w:type="dxa"/>
+          </w:tcPr>
+          <w:p>
+            <w:pPr>
+              <w:rPr>
+                <w:rFonts w:hint="eastAsia"/>
+              </w:rPr>
+            </w:pPr>
+            <w:proofErr w:type="spellStart"/>
+            <w:r>
+              <w:rPr>
+                <w:rFonts w:hint="eastAsia"/>
+              </w:rPr>
+              <w:t>C</w:t>
+            </w:r>
+            <w:r>
+              <w:t>hiaTse</w:t>
+            </w:r>
+            <w:proofErr w:type="spellEnd"/>
+          </w:p>
+        </w:tc>
+      </w:tr>
+      <w:tr>
+        <w:tc>
+          <w:tcPr>
+            <w:tcW w:w="2605" w:type="dxa"/>
+          </w:tcPr>
+          <w:p>
+            <w:r>
+              <w:t>Date</w:t>
+            </w:r>
+          </w:p>
+        </w:tc>
+        <w:tc>
+          <w:tcPr>
+            <w:tcW w:w="6745" w:type="dxa"/>
+          </w:tcPr>
+          <w:p>
+            <w:r>
+              <w:rPr>
+                <w:rFonts w:hint="eastAsia"/>
+              </w:rPr>
+              <w:t>1</w:t>
+            </w:r>
+            <w:r>
+              <w:t>0/11/2019</w:t>
+            </w:r>
+          </w:p>
+        </w:tc>
+      </w:tr>
+      <w:tr>
+        <w:tc>
+          <w:tcPr>
+            <w:tcW w:w="2605" w:type="dxa"/>
+          </w:tcPr>
+          <w:p>
+            <w:r>
+              <w:t>Path to Location of Bug</w:t>
+            </w:r>
+          </w:p>
+        </w:tc>
+        <w:tc>
+          <w:tcPr>
+            <w:tcW w:w="6745" w:type="dxa"/>
+          </w:tcPr>
+          <w:p>
+            <w:pPr>
+              <w:rPr>
+                <w:rFonts w:hint="eastAsia"/>
+              </w:rPr>
+            </w:pPr>
+            <w:r>
+              <w:t>vector -&gt; Vector -&gt;</w:t>
+            </w:r>
+            <w:r>
+              <w:t xml:space="preserve"> </w:t>
+            </w:r>
+            <w:proofErr w:type="spellStart"/>
+            <w:r>
+              <w:t>setAngle</w:t>
+            </w:r>
+            <w:proofErr w:type="spellEnd"/>
+            <w:r>
+              <w:t>()</w:t>
+            </w:r>
+          </w:p>
+        </w:tc>
+      </w:tr>
+      <w:tr>
+        <w:tc>
+          <w:tcPr>
+            <w:tcW w:w="2605" w:type="dxa"/>
+          </w:tcPr>
+          <w:p>
+            <w:r>
+              <w:t>Conditions</w:t>
+            </w:r>
+          </w:p>
+        </w:tc>
+        <w:tc>
+          <w:tcPr>
+            <w:tcW w:w="6745" w:type="dxa"/>
+          </w:tcPr>
+          <w:tbl>
+            <w:tblPr>
+              <w:tblStyle w:val="TableGrid"/>
+              <w:tblW w:w="0" w:type="auto"/>
+              <w:tblLook w:val="04A0" w:firstRow="1" w:lastRow="0" w:firstColumn="1" w:lastColumn="0" w:noHBand="0" w:noVBand="1"/>
+            </w:tblPr>
+            <w:tblGrid>
+              <w:gridCol w:w="3259"/>
+              <w:gridCol w:w="3260"/>
+            </w:tblGrid>
+            <w:tr>
+              <w:tc>
+                <w:tcPr>
+                  <w:tcW w:w="3259" w:type="dxa"/>
+                </w:tcPr>
+                <w:p/>
+              </w:tc>
+              <w:tc>
+                <w:tcPr>
+                  <w:tcW w:w="3260" w:type="dxa"/>
+                </w:tcPr>
+                <w:p/>
+              </w:tc>
+            </w:tr>
+            <w:tr>
+              <w:tc>
+                <w:tcPr>
+                  <w:tcW w:w="3259" w:type="dxa"/>
+                </w:tcPr>
+                <w:p/>
+              </w:tc>
+              <w:tc>
+                <w:tcPr>
+                  <w:tcW w:w="3260" w:type="dxa"/>
+                </w:tcPr>
+                <w:p/>
+              </w:tc>
+            </w:tr>
+            <w:tr>
+              <w:tc>
+                <w:tcPr>
+                  <w:tcW w:w="3259" w:type="dxa"/>
+                </w:tcPr>
+                <w:p/>
+              </w:tc>
+              <w:tc>
+                <w:tcPr>
+                  <w:tcW w:w="3260" w:type="dxa"/>
+                </w:tcPr>
+                <w:p/>
+              </w:tc>
+            </w:tr>
+            <w:tr>
+              <w:tc>
+                <w:tcPr>
+                  <w:tcW w:w="3259" w:type="dxa"/>
+                </w:tcPr>
+                <w:p/>
+              </w:tc>
+              <w:tc>
+                <w:tcPr>
+                  <w:tcW w:w="3260" w:type="dxa"/>
+                </w:tcPr>
+                <w:p/>
+              </w:tc>
+            </w:tr>
+          </w:tbl>
+          <w:p/>
+        </w:tc>
+      </w:tr>
+      <w:tr>
+        <w:tc>
+          <w:tcPr>
+            <w:tcW w:w="2605" w:type="dxa"/>
+          </w:tcPr>
+          <w:p>
+            <w:r>
+              <w:t>Cause</w:t>
+            </w:r>
+          </w:p>
+        </w:tc>
+        <w:tc>
+          <w:tcPr>
+            <w:tcW w:w="6745" w:type="dxa"/>
+          </w:tcPr>
+          <w:p>
+            <w:pPr>
+              <w:rPr>
+                <w:rFonts w:hint="eastAsia"/>
+              </w:rPr>
+            </w:pPr>
+            <w:r>
+              <w:rPr>
+                <w:rFonts w:hint="eastAsia"/>
+              </w:rPr>
+              <w:t>I</w:t>
+            </w:r>
+            <w:r>
+              <w:t xml:space="preserve">nside the method </w:t>
+            </w:r>
+            <w:proofErr w:type="spellStart"/>
+            <w:r>
+              <w:t>setAngle</w:t>
+            </w:r>
+            <w:proofErr w:type="spellEnd"/>
+            <w:r>
+              <w:t>() of Vector class, the constructor to create the new vector with new angle was set up incorrectly</w:t>
+            </w:r>
+            <w:r>
+              <w:t xml:space="preserve"> and missed its third parameter, </w:t>
+            </w:r>
+            <w:proofErr w:type="spellStart"/>
+            <w:r>
+              <w:t>boolean</w:t>
+            </w:r>
+            <w:proofErr w:type="spellEnd"/>
+            <w:r>
+              <w:t>. (the 2 parameters were oppositely passed into the method)</w:t>
+            </w:r>
+            <w:r>
+              <w:t xml:space="preserve"> Therefore, the new vector was set up by the Cartesian Vector constructor.</w:t>
+            </w:r>
+          </w:p>
+          <w:p>
+            <w:pPr>
+              <w:rPr>
+                <w:rFonts w:hint="eastAsia"/>
+              </w:rPr>
+            </w:pPr>
+          </w:p>
+        </w:tc>
+      </w:tr>
+      <w:tr>
+        <w:tc>
+          <w:tcPr>
+            <w:tcW w:w="2605" w:type="dxa"/>
+          </w:tcPr>
+          <w:p>
+            <w:r>
+              <w:t>Proposed solutions</w:t>
+            </w:r>
+          </w:p>
+        </w:tc>
+        <w:tc>
+          <w:tcPr>
+            <w:tcW w:w="6745" w:type="dxa"/>
+          </w:tcPr>
+          <w:tbl>
+            <w:tblPr>
+              <w:tblStyle w:val="TableGrid"/>
+              <w:tblW w:w="0" w:type="auto"/>
+              <w:tblLook w:val="04A0" w:firstRow="1" w:lastRow="0" w:firstColumn="1" w:lastColumn="0" w:noHBand="0" w:noVBand="1"/>
+            </w:tblPr>
+            <w:tblGrid>
+              <w:gridCol w:w="3259"/>
+              <w:gridCol w:w="3260"/>
+            </w:tblGrid>
+            <w:tr>
+              <w:tc>
+                <w:tcPr>
+                  <w:tcW w:w="3259" w:type="dxa"/>
+                </w:tcPr>
+                <w:p>
+                  <w:r>
+                    <w:t xml:space="preserve">Correct the </w:t>
+                  </w:r>
+                  <w:proofErr w:type="spellStart"/>
+                  <w:r>
+                    <w:t>setAngle</w:t>
+                  </w:r>
+                  <w:proofErr w:type="spellEnd"/>
+                  <w:r>
+                    <w:t>() method</w:t>
+                  </w:r>
+                </w:p>
+              </w:tc>
+              <w:tc>
+                <w:tcPr>
+                  <w:tcW w:w="3260" w:type="dxa"/>
+                </w:tcPr>
+                <w:p>
+                  <w:r>
+                    <w:t xml:space="preserve">Switch the </w:t>
+                  </w:r>
+                  <w:r>
+                    <w:t xml:space="preserve">first two </w:t>
+                  </w:r>
+                  <w:r>
+                    <w:t>parameters’ sequence</w:t>
+                  </w:r>
+                  <w:r>
+                    <w:t xml:space="preserve"> and add the third parameter (</w:t>
+                  </w:r>
+                  <w:proofErr w:type="spellStart"/>
+                  <w:r>
+                    <w:t>boolean</w:t>
+                  </w:r>
+                  <w:proofErr w:type="spellEnd"/>
+                  <w:r>
+                    <w:t xml:space="preserve"> </w:t>
+                  </w:r>
+                  <w:r>
+                    <w:t>true)</w:t>
+                  </w:r>
+                  <w:r>
+                    <w:t>.</w:t>
+                  </w:r>
+                </w:p>
+              </w:tc>
+            </w:tr>
+            <w:tr>
+              <w:tc>
+                <w:tcPr>
+                  <w:tcW w:w="3259" w:type="dxa"/>
+                </w:tcPr>
+                <w:p/>
+              </w:tc>
+              <w:tc>
+                <w:tcPr>
+                  <w:tcW w:w="3260" w:type="dxa"/>
+                </w:tcPr>
+                <w:p/>
+              </w:tc>
+            </w:tr>
+            <w:tr>
+              <w:tc>
+                <w:tcPr>
+                  <w:tcW w:w="3259" w:type="dxa"/>
+                </w:tcPr>
+                <w:p/>
+              </w:tc>
+              <w:tc>
+                <w:tcPr>
+                  <w:tcW w:w="3260" w:type="dxa"/>
+                </w:tcPr>
+                <w:p/>
+              </w:tc>
+            </w:tr>
+          </w:tbl>
+          <w:p/>
+        </w:tc>
+      </w:tr>
+      <w:tr>
+        <w:tc>
+          <w:tcPr>
+            <w:tcW w:w="2605" w:type="dxa"/>
+          </w:tcPr>
+          <w:p>
+            <w:r>
+              <w:t>Chosen solution</w:t>
+            </w:r>
+          </w:p>
+        </w:tc>
+        <w:tc>
+          <w:tcPr>
+            <w:tcW w:w="6745" w:type="dxa"/>
+          </w:tcPr>
+          <w:p>
+            <w:r>
+              <w:t xml:space="preserve">Correct the </w:t>
+            </w:r>
+            <w:proofErr w:type="spellStart"/>
+            <w:r>
+              <w:t>setAngle</w:t>
+            </w:r>
+            <w:proofErr w:type="spellEnd"/>
+            <w:r>
+              <w:t>() method</w:t>
+            </w:r>
+          </w:p>
+        </w:tc>
+      </w:tr>
+    </w:tbl>
+    <w:p/>
     <w:p>
       <w:pPr>
         <w:rPr>
@@ -35,8 +1153,19 @@
             <w:tcW w:w="6745" w:type="dxa"/>
           </w:tcPr>
           <w:p>
-            <w:r>
-              <w:t>Dividing by zero in length</w:t>
+            <w:pPr>
+              <w:rPr>
+                <w:rFonts w:hint="eastAsia"/>
+              </w:rPr>
+            </w:pPr>
+            <w:r>
+              <w:t>Set a bad angle (</w:t>
+            </w:r>
+            <w:r>
+              <w:t>down</w:t>
+            </w:r>
+            <w:r>
+              <w:t>)</w:t>
             </w:r>
           </w:p>
         </w:tc>
@@ -57,9 +1186,22 @@
             <w:tcW w:w="6745" w:type="dxa"/>
           </w:tcPr>
           <w:p>
-            <w:r>
-              <w:t>Alex</w:t>
-            </w:r>
+            <w:pPr>
+              <w:rPr>
+                <w:rFonts w:hint="eastAsia"/>
+              </w:rPr>
+            </w:pPr>
+            <w:proofErr w:type="spellStart"/>
+            <w:r>
+              <w:rPr>
+                <w:rFonts w:hint="eastAsia"/>
+              </w:rPr>
+              <w:t>C</w:t>
+            </w:r>
+            <w:r>
+              <w:t>hiaTse</w:t>
+            </w:r>
+            <w:proofErr w:type="spellEnd"/>
           </w:p>
         </w:tc>
       </w:tr>
@@ -80,7 +1222,13 @@
           </w:tcPr>
           <w:p>
             <w:r>
-              <w:t>10/4/2019</w:t>
+              <w:rPr>
+                <w:rFonts w:hint="eastAsia"/>
+              </w:rPr>
+              <w:t>1</w:t>
+            </w:r>
+            <w:r>
+              <w:t>0/11/2019</w:t>
             </w:r>
           </w:p>
         </w:tc>
@@ -102,12 +1250,15 @@
           </w:tcPr>
           <w:p>
             <w:r>
-              <w:t>vector -&gt; Vector -&gt; setLength</w:t>
-            </w:r>
-          </w:p>
-          <w:p>
-            <w:r>
-              <w:t>vector -&gt; Vector-&gt; scale</w:t>
+              <w:t xml:space="preserve">vector -&gt; Vector -&gt; </w:t>
+            </w:r>
+            <w:proofErr w:type="spellStart"/>
+            <w:r>
+              <w:t>setAngle</w:t>
+            </w:r>
+            <w:proofErr w:type="spellEnd"/>
+            <w:r>
+              <w:t>()</w:t>
             </w:r>
           </w:p>
         </w:tc>
@@ -142,21 +1293,13 @@
                 <w:tcPr>
                   <w:tcW w:w="3259" w:type="dxa"/>
                 </w:tcPr>
-                <w:p>
-                  <w:r>
-                    <w:t>Condition 1</w:t>
-                  </w:r>
-                </w:p>
-              </w:tc>
-              <w:tc>
-                <w:tcPr>
-                  <w:tcW w:w="3260" w:type="dxa"/>
-                </w:tcPr>
-                <w:p>
-                  <w:r>
-                    <w:t>Length must be zero</w:t>
-                  </w:r>
-                </w:p>
+                <w:p/>
+              </w:tc>
+              <w:tc>
+                <w:tcPr>
+                  <w:tcW w:w="3260" w:type="dxa"/>
+                </w:tcPr>
+                <w:p/>
               </w:tc>
             </w:tr>
             <w:tr>
@@ -220,18 +1363,45 @@
           <w:tcPr>
             <w:tcW w:w="6745" w:type="dxa"/>
           </w:tcPr>
-          <w:p/>
-          <w:p>
-            <w:r>
-              <w:t xml:space="preserve">There is an unchecked </w:t>
-            </w:r>
-            <w:r>
-              <w:t>dived that causes an error when using the vector later.</w:t>
-            </w:r>
-          </w:p>
-          <w:p/>
-          <w:p/>
-          <w:p/>
+          <w:p>
+            <w:pPr>
+              <w:rPr>
+                <w:rFonts w:hint="eastAsia"/>
+              </w:rPr>
+            </w:pPr>
+            <w:r>
+              <w:rPr>
+                <w:rFonts w:hint="eastAsia"/>
+              </w:rPr>
+              <w:t>I</w:t>
+            </w:r>
+            <w:r>
+              <w:t xml:space="preserve">nside the method </w:t>
+            </w:r>
+            <w:proofErr w:type="spellStart"/>
+            <w:r>
+              <w:t>setAngle</w:t>
+            </w:r>
+            <w:proofErr w:type="spellEnd"/>
+            <w:r>
+              <w:t xml:space="preserve">() of Vector class, the constructor to create the new vector with new angle was set up incorrectly and missed its third parameter, </w:t>
+            </w:r>
+            <w:proofErr w:type="spellStart"/>
+            <w:r>
+              <w:t>boolean</w:t>
+            </w:r>
+            <w:proofErr w:type="spellEnd"/>
+            <w:r>
+              <w:t>. (the 2 parameters were oppositely passed into the method) Therefore, the new vector was set up by the Cartesian Vector constructor.</w:t>
+            </w:r>
+          </w:p>
+          <w:p>
+            <w:pPr>
+              <w:rPr>
+                <w:rFonts w:hint="eastAsia"/>
+              </w:rPr>
+            </w:pPr>
+          </w:p>
         </w:tc>
       </w:tr>
       <w:tr>
@@ -266,7 +1436,15 @@
                 </w:tcPr>
                 <w:p>
                   <w:r>
-                    <w:t>Add an exception</w:t>
+                    <w:t xml:space="preserve">Correct the </w:t>
+                  </w:r>
+                  <w:proofErr w:type="spellStart"/>
+                  <w:r>
+                    <w:t>setAngle</w:t>
+                  </w:r>
+                  <w:proofErr w:type="spellEnd"/>
+                  <w:r>
+                    <w:t>() method</w:t>
                   </w:r>
                 </w:p>
               </w:tc>
@@ -276,7 +1454,15 @@
                 </w:tcPr>
                 <w:p>
                   <w:r>
-                    <w:t>Throw an illegal argument exception when zero is given</w:t>
+                    <w:t>Switch the first two parameters’ sequence and add the third parameter (</w:t>
+                  </w:r>
+                  <w:proofErr w:type="spellStart"/>
+                  <w:r>
+                    <w:t>boolean</w:t>
+                  </w:r>
+                  <w:proofErr w:type="spellEnd"/>
+                  <w:r>
+                    <w:t xml:space="preserve"> true).</w:t>
                   </w:r>
                 </w:p>
               </w:tc>
@@ -286,9 +1472,390 @@
                 <w:tcPr>
                   <w:tcW w:w="3259" w:type="dxa"/>
                 </w:tcPr>
+                <w:p/>
+              </w:tc>
+              <w:tc>
+                <w:tcPr>
+                  <w:tcW w:w="3260" w:type="dxa"/>
+                </w:tcPr>
+                <w:p/>
+              </w:tc>
+            </w:tr>
+            <w:tr>
+              <w:tc>
+                <w:tcPr>
+                  <w:tcW w:w="3259" w:type="dxa"/>
+                </w:tcPr>
+                <w:p/>
+              </w:tc>
+              <w:tc>
+                <w:tcPr>
+                  <w:tcW w:w="3260" w:type="dxa"/>
+                </w:tcPr>
+                <w:p/>
+              </w:tc>
+            </w:tr>
+          </w:tbl>
+          <w:p/>
+        </w:tc>
+      </w:tr>
+      <w:tr>
+        <w:tc>
+          <w:tcPr>
+            <w:tcW w:w="2605" w:type="dxa"/>
+          </w:tcPr>
+          <w:p>
+            <w:r>
+              <w:t>Chosen solution</w:t>
+            </w:r>
+          </w:p>
+        </w:tc>
+        <w:tc>
+          <w:tcPr>
+            <w:tcW w:w="6745" w:type="dxa"/>
+          </w:tcPr>
+          <w:p>
+            <w:r>
+              <w:t xml:space="preserve">Correct the </w:t>
+            </w:r>
+            <w:proofErr w:type="spellStart"/>
+            <w:r>
+              <w:t>setAngle</w:t>
+            </w:r>
+            <w:proofErr w:type="spellEnd"/>
+            <w:r>
+              <w:t>() method</w:t>
+            </w:r>
+          </w:p>
+        </w:tc>
+      </w:tr>
+    </w:tbl>
+    <w:p/>
+    <w:p>
+      <w:r>
+        <w:br w:type="page"/>
+      </w:r>
+    </w:p>
+    <w:tbl>
+      <w:tblPr>
+        <w:tblStyle w:val="TableGrid"/>
+        <w:tblW w:w="0" w:type="auto"/>
+        <w:tblLook w:val="04A0" w:firstRow="1" w:lastRow="0" w:firstColumn="1" w:lastColumn="0" w:noHBand="0" w:noVBand="1"/>
+      </w:tblPr>
+      <w:tblGrid>
+        <w:gridCol w:w="2605"/>
+        <w:gridCol w:w="6745"/>
+      </w:tblGrid>
+      <w:tr>
+        <w:tc>
+          <w:tcPr>
+            <w:tcW w:w="2605" w:type="dxa"/>
+          </w:tcPr>
+          <w:p>
+            <w:r>
+              <w:lastRenderedPageBreak/>
+              <w:t>Name of Bug</w:t>
+            </w:r>
+          </w:p>
+        </w:tc>
+        <w:tc>
+          <w:tcPr>
+            <w:tcW w:w="6745" w:type="dxa"/>
+          </w:tcPr>
+          <w:p>
+            <w:pPr>
+              <w:rPr>
+                <w:rFonts w:hint="eastAsia"/>
+              </w:rPr>
+            </w:pPr>
+            <w:r>
+              <w:t>Set a bad angle (</w:t>
+            </w:r>
+            <w:r>
+              <w:t>left</w:t>
+            </w:r>
+            <w:r>
+              <w:t>)</w:t>
+            </w:r>
+          </w:p>
+        </w:tc>
+      </w:tr>
+      <w:tr>
+        <w:tc>
+          <w:tcPr>
+            <w:tcW w:w="2605" w:type="dxa"/>
+          </w:tcPr>
+          <w:p>
+            <w:r>
+              <w:t>Author of Report</w:t>
+            </w:r>
+          </w:p>
+        </w:tc>
+        <w:tc>
+          <w:tcPr>
+            <w:tcW w:w="6745" w:type="dxa"/>
+          </w:tcPr>
+          <w:p>
+            <w:pPr>
+              <w:rPr>
+                <w:rFonts w:hint="eastAsia"/>
+              </w:rPr>
+            </w:pPr>
+            <w:proofErr w:type="spellStart"/>
+            <w:r>
+              <w:rPr>
+                <w:rFonts w:hint="eastAsia"/>
+              </w:rPr>
+              <w:t>C</w:t>
+            </w:r>
+            <w:r>
+              <w:t>hiaTse</w:t>
+            </w:r>
+            <w:proofErr w:type="spellEnd"/>
+          </w:p>
+        </w:tc>
+      </w:tr>
+      <w:tr>
+        <w:tc>
+          <w:tcPr>
+            <w:tcW w:w="2605" w:type="dxa"/>
+          </w:tcPr>
+          <w:p>
+            <w:r>
+              <w:t>Date</w:t>
+            </w:r>
+          </w:p>
+        </w:tc>
+        <w:tc>
+          <w:tcPr>
+            <w:tcW w:w="6745" w:type="dxa"/>
+          </w:tcPr>
+          <w:p>
+            <w:r>
+              <w:rPr>
+                <w:rFonts w:hint="eastAsia"/>
+              </w:rPr>
+              <w:t>1</w:t>
+            </w:r>
+            <w:r>
+              <w:t>0/11/2019</w:t>
+            </w:r>
+          </w:p>
+        </w:tc>
+      </w:tr>
+      <w:tr>
+        <w:tc>
+          <w:tcPr>
+            <w:tcW w:w="2605" w:type="dxa"/>
+          </w:tcPr>
+          <w:p>
+            <w:r>
+              <w:t>Path to Location of Bug</w:t>
+            </w:r>
+          </w:p>
+        </w:tc>
+        <w:tc>
+          <w:tcPr>
+            <w:tcW w:w="6745" w:type="dxa"/>
+          </w:tcPr>
+          <w:p>
+            <w:r>
+              <w:t xml:space="preserve">vector -&gt; Vector -&gt; </w:t>
+            </w:r>
+            <w:proofErr w:type="spellStart"/>
+            <w:r>
+              <w:t>setAngle</w:t>
+            </w:r>
+            <w:proofErr w:type="spellEnd"/>
+            <w:r>
+              <w:t>()</w:t>
+            </w:r>
+          </w:p>
+        </w:tc>
+      </w:tr>
+      <w:tr>
+        <w:tc>
+          <w:tcPr>
+            <w:tcW w:w="2605" w:type="dxa"/>
+          </w:tcPr>
+          <w:p>
+            <w:r>
+              <w:t>Conditions</w:t>
+            </w:r>
+          </w:p>
+        </w:tc>
+        <w:tc>
+          <w:tcPr>
+            <w:tcW w:w="6745" w:type="dxa"/>
+          </w:tcPr>
+          <w:tbl>
+            <w:tblPr>
+              <w:tblStyle w:val="TableGrid"/>
+              <w:tblW w:w="0" w:type="auto"/>
+              <w:tblLook w:val="04A0" w:firstRow="1" w:lastRow="0" w:firstColumn="1" w:lastColumn="0" w:noHBand="0" w:noVBand="1"/>
+            </w:tblPr>
+            <w:tblGrid>
+              <w:gridCol w:w="3259"/>
+              <w:gridCol w:w="3260"/>
+            </w:tblGrid>
+            <w:tr>
+              <w:tc>
+                <w:tcPr>
+                  <w:tcW w:w="3259" w:type="dxa"/>
+                </w:tcPr>
+                <w:p/>
+              </w:tc>
+              <w:tc>
+                <w:tcPr>
+                  <w:tcW w:w="3260" w:type="dxa"/>
+                </w:tcPr>
+                <w:p/>
+              </w:tc>
+            </w:tr>
+            <w:tr>
+              <w:tc>
+                <w:tcPr>
+                  <w:tcW w:w="3259" w:type="dxa"/>
+                </w:tcPr>
+                <w:p/>
+              </w:tc>
+              <w:tc>
+                <w:tcPr>
+                  <w:tcW w:w="3260" w:type="dxa"/>
+                </w:tcPr>
+                <w:p/>
+              </w:tc>
+            </w:tr>
+            <w:tr>
+              <w:tc>
+                <w:tcPr>
+                  <w:tcW w:w="3259" w:type="dxa"/>
+                </w:tcPr>
+                <w:p/>
+              </w:tc>
+              <w:tc>
+                <w:tcPr>
+                  <w:tcW w:w="3260" w:type="dxa"/>
+                </w:tcPr>
+                <w:p/>
+              </w:tc>
+            </w:tr>
+            <w:tr>
+              <w:tc>
+                <w:tcPr>
+                  <w:tcW w:w="3259" w:type="dxa"/>
+                </w:tcPr>
+                <w:p/>
+              </w:tc>
+              <w:tc>
+                <w:tcPr>
+                  <w:tcW w:w="3260" w:type="dxa"/>
+                </w:tcPr>
+                <w:p/>
+              </w:tc>
+            </w:tr>
+          </w:tbl>
+          <w:p/>
+        </w:tc>
+      </w:tr>
+      <w:tr>
+        <w:tc>
+          <w:tcPr>
+            <w:tcW w:w="2605" w:type="dxa"/>
+          </w:tcPr>
+          <w:p>
+            <w:bookmarkStart w:id="0" w:name="_GoBack" w:colFirst="1" w:colLast="1"/>
+            <w:r>
+              <w:t>Cause</w:t>
+            </w:r>
+          </w:p>
+        </w:tc>
+        <w:tc>
+          <w:tcPr>
+            <w:tcW w:w="6745" w:type="dxa"/>
+          </w:tcPr>
+          <w:p>
+            <w:pPr>
+              <w:rPr>
+                <w:rFonts w:hint="eastAsia"/>
+              </w:rPr>
+            </w:pPr>
+            <w:r>
+              <w:rPr>
+                <w:rFonts w:hint="eastAsia"/>
+              </w:rPr>
+              <w:t>I</w:t>
+            </w:r>
+            <w:r>
+              <w:t xml:space="preserve">nside the method </w:t>
+            </w:r>
+            <w:proofErr w:type="spellStart"/>
+            <w:r>
+              <w:t>setAngle</w:t>
+            </w:r>
+            <w:proofErr w:type="spellEnd"/>
+            <w:r>
+              <w:t xml:space="preserve">() of Vector class, the constructor to create the new vector with new angle was set up incorrectly and missed its third parameter, </w:t>
+            </w:r>
+            <w:proofErr w:type="spellStart"/>
+            <w:r>
+              <w:t>boolean</w:t>
+            </w:r>
+            <w:proofErr w:type="spellEnd"/>
+            <w:r>
+              <w:t>. (the 2 parameters were oppositely passed into the method) Therefore, the new vector was set up by the Cartesian Vector constructor.</w:t>
+            </w:r>
+          </w:p>
+          <w:p>
+            <w:pPr>
+              <w:rPr>
+                <w:rFonts w:hint="eastAsia"/>
+              </w:rPr>
+            </w:pPr>
+          </w:p>
+        </w:tc>
+      </w:tr>
+      <w:tr>
+        <w:tc>
+          <w:tcPr>
+            <w:tcW w:w="2605" w:type="dxa"/>
+          </w:tcPr>
+          <w:p>
+            <w:r>
+              <w:t>Proposed solutions</w:t>
+            </w:r>
+          </w:p>
+        </w:tc>
+        <w:tc>
+          <w:tcPr>
+            <w:tcW w:w="6745" w:type="dxa"/>
+          </w:tcPr>
+          <w:tbl>
+            <w:tblPr>
+              <w:tblStyle w:val="TableGrid"/>
+              <w:tblW w:w="0" w:type="auto"/>
+              <w:tblLook w:val="04A0" w:firstRow="1" w:lastRow="0" w:firstColumn="1" w:lastColumn="0" w:noHBand="0" w:noVBand="1"/>
+            </w:tblPr>
+            <w:tblGrid>
+              <w:gridCol w:w="3259"/>
+              <w:gridCol w:w="3260"/>
+            </w:tblGrid>
+            <w:tr>
+              <w:tc>
+                <w:tcPr>
+                  <w:tcW w:w="3259" w:type="dxa"/>
+                </w:tcPr>
                 <w:p>
                   <w:r>
-                    <w:t xml:space="preserve">Default </w:t>
+                    <w:t xml:space="preserve">Correct the </w:t>
+                  </w:r>
+                  <w:proofErr w:type="spellStart"/>
+                  <w:r>
+                    <w:t>setAngle</w:t>
+                  </w:r>
+                  <w:proofErr w:type="spellEnd"/>
+                  <w:r>
+                    <w:t>() method</w:t>
                   </w:r>
                 </w:p>
               </w:tc>
@@ -298,12 +1865,15 @@
                 </w:tcPr>
                 <w:p>
                   <w:r>
-                    <w:t xml:space="preserve">If a zero is given set the vector to the zero </w:t>
+                    <w:t>Switch the first two parameters’ sequence and add the third parameter (</w:t>
                   </w:r>
-                  <w:bookmarkStart w:id="0" w:name="_GoBack"/>
-                  <w:bookmarkEnd w:id="0"/>
+                  <w:proofErr w:type="spellStart"/>
                   <w:r>
-                    <w:t>vector</w:t>
+                    <w:t>boolean</w:t>
+                  </w:r>
+                  <w:proofErr w:type="spellEnd"/>
+                  <w:r>
+                    <w:t xml:space="preserve"> true).</w:t>
                   </w:r>
                 </w:p>
               </w:tc>
@@ -322,6 +1892,20 @@
                 <w:p/>
               </w:tc>
             </w:tr>
+            <w:tr>
+              <w:tc>
+                <w:tcPr>
+                  <w:tcW w:w="3259" w:type="dxa"/>
+                </w:tcPr>
+                <w:p/>
+              </w:tc>
+              <w:tc>
+                <w:tcPr>
+                  <w:tcW w:w="3260" w:type="dxa"/>
+                </w:tcPr>
+                <w:p/>
+              </w:tc>
+            </w:tr>
           </w:tbl>
           <w:p/>
         </w:tc>
@@ -343,11 +1927,20 @@
           </w:tcPr>
           <w:p>
             <w:r>
-              <w:t>Add an exception</w:t>
-            </w:r>
-          </w:p>
-        </w:tc>
-      </w:tr>
+              <w:t xml:space="preserve">Correct the </w:t>
+            </w:r>
+            <w:proofErr w:type="spellStart"/>
+            <w:r>
+              <w:t>setAngle</w:t>
+            </w:r>
+            <w:proofErr w:type="spellEnd"/>
+            <w:r>
+              <w:t>() method</w:t>
+            </w:r>
+          </w:p>
+        </w:tc>
+      </w:tr>
+      <w:bookmarkEnd w:id="0"/>
     </w:tbl>
     <w:p/>
     <w:p/>
@@ -376,7 +1969,16 @@
           <w:tcPr>
             <w:tcW w:w="6745" w:type="dxa"/>
           </w:tcPr>
-          <w:p/>
+          <w:p>
+            <w:pPr>
+              <w:rPr>
+                <w:rFonts w:hint="eastAsia"/>
+              </w:rPr>
+            </w:pPr>
+            <w:r>
+              <w:t>Zero vector math</w:t>
+            </w:r>
+          </w:p>
         </w:tc>
       </w:tr>
       <w:tr>
@@ -394,7 +1996,24 @@
           <w:tcPr>
             <w:tcW w:w="6745" w:type="dxa"/>
           </w:tcPr>
-          <w:p/>
+          <w:p>
+            <w:pPr>
+              <w:rPr>
+                <w:rFonts w:hint="eastAsia"/>
+              </w:rPr>
+            </w:pPr>
+            <w:proofErr w:type="spellStart"/>
+            <w:r>
+              <w:rPr>
+                <w:rFonts w:hint="eastAsia"/>
+              </w:rPr>
+              <w:t>C</w:t>
+            </w:r>
+            <w:r>
+              <w:t>hiaTse</w:t>
+            </w:r>
+            <w:proofErr w:type="spellEnd"/>
+          </w:p>
         </w:tc>
       </w:tr>
       <w:tr>
@@ -412,7 +2031,17 @@
           <w:tcPr>
             <w:tcW w:w="6745" w:type="dxa"/>
           </w:tcPr>
-          <w:p/>
+          <w:p>
+            <w:r>
+              <w:rPr>
+                <w:rFonts w:hint="eastAsia"/>
+              </w:rPr>
+              <w:t>1</w:t>
+            </w:r>
+            <w:r>
+              <w:t>0/11/2019</w:t>
+            </w:r>
+          </w:p>
         </w:tc>
       </w:tr>
       <w:tr>
@@ -643,6 +2272,669 @@
       </w:tr>
     </w:tbl>
     <w:p/>
+    <w:p>
+      <w:r>
+        <w:br w:type="page"/>
+      </w:r>
+    </w:p>
+    <w:tbl>
+      <w:tblPr>
+        <w:tblStyle w:val="TableGrid"/>
+        <w:tblW w:w="0" w:type="auto"/>
+        <w:tblLook w:val="04A0" w:firstRow="1" w:lastRow="0" w:firstColumn="1" w:lastColumn="0" w:noHBand="0" w:noVBand="1"/>
+      </w:tblPr>
+      <w:tblGrid>
+        <w:gridCol w:w="2605"/>
+        <w:gridCol w:w="6745"/>
+      </w:tblGrid>
+      <w:tr>
+        <w:tc>
+          <w:tcPr>
+            <w:tcW w:w="2605" w:type="dxa"/>
+          </w:tcPr>
+          <w:p>
+            <w:r>
+              <w:lastRenderedPageBreak/>
+              <w:t>Name of Bug</w:t>
+            </w:r>
+          </w:p>
+        </w:tc>
+        <w:tc>
+          <w:tcPr>
+            <w:tcW w:w="6745" w:type="dxa"/>
+          </w:tcPr>
+          <w:p>
+            <w:pPr>
+              <w:rPr>
+                <w:rFonts w:hint="eastAsia"/>
+              </w:rPr>
+            </w:pPr>
+          </w:p>
+        </w:tc>
+      </w:tr>
+      <w:tr>
+        <w:tc>
+          <w:tcPr>
+            <w:tcW w:w="2605" w:type="dxa"/>
+          </w:tcPr>
+          <w:p>
+            <w:r>
+              <w:t>Author of Report</w:t>
+            </w:r>
+          </w:p>
+        </w:tc>
+        <w:tc>
+          <w:tcPr>
+            <w:tcW w:w="6745" w:type="dxa"/>
+          </w:tcPr>
+          <w:p>
+            <w:pPr>
+              <w:rPr>
+                <w:rFonts w:hint="eastAsia"/>
+              </w:rPr>
+            </w:pPr>
+            <w:proofErr w:type="spellStart"/>
+            <w:r>
+              <w:rPr>
+                <w:rFonts w:hint="eastAsia"/>
+              </w:rPr>
+              <w:t>C</w:t>
+            </w:r>
+            <w:r>
+              <w:t>hiaTse</w:t>
+            </w:r>
+            <w:proofErr w:type="spellEnd"/>
+          </w:p>
+        </w:tc>
+      </w:tr>
+      <w:tr>
+        <w:tc>
+          <w:tcPr>
+            <w:tcW w:w="2605" w:type="dxa"/>
+          </w:tcPr>
+          <w:p>
+            <w:r>
+              <w:t>Date</w:t>
+            </w:r>
+          </w:p>
+        </w:tc>
+        <w:tc>
+          <w:tcPr>
+            <w:tcW w:w="6745" w:type="dxa"/>
+          </w:tcPr>
+          <w:p>
+            <w:r>
+              <w:rPr>
+                <w:rFonts w:hint="eastAsia"/>
+              </w:rPr>
+              <w:t>1</w:t>
+            </w:r>
+            <w:r>
+              <w:t>0/11/2019</w:t>
+            </w:r>
+          </w:p>
+        </w:tc>
+      </w:tr>
+      <w:tr>
+        <w:tc>
+          <w:tcPr>
+            <w:tcW w:w="2605" w:type="dxa"/>
+          </w:tcPr>
+          <w:p>
+            <w:r>
+              <w:t>Path to Location of Bug</w:t>
+            </w:r>
+          </w:p>
+        </w:tc>
+        <w:tc>
+          <w:tcPr>
+            <w:tcW w:w="6745" w:type="dxa"/>
+          </w:tcPr>
+          <w:p/>
+        </w:tc>
+      </w:tr>
+      <w:tr>
+        <w:tc>
+          <w:tcPr>
+            <w:tcW w:w="2605" w:type="dxa"/>
+          </w:tcPr>
+          <w:p>
+            <w:r>
+              <w:t>Conditions</w:t>
+            </w:r>
+          </w:p>
+        </w:tc>
+        <w:tc>
+          <w:tcPr>
+            <w:tcW w:w="6745" w:type="dxa"/>
+          </w:tcPr>
+          <w:tbl>
+            <w:tblPr>
+              <w:tblStyle w:val="TableGrid"/>
+              <w:tblW w:w="0" w:type="auto"/>
+              <w:tblLook w:val="04A0" w:firstRow="1" w:lastRow="0" w:firstColumn="1" w:lastColumn="0" w:noHBand="0" w:noVBand="1"/>
+            </w:tblPr>
+            <w:tblGrid>
+              <w:gridCol w:w="3259"/>
+              <w:gridCol w:w="3260"/>
+            </w:tblGrid>
+            <w:tr>
+              <w:tc>
+                <w:tcPr>
+                  <w:tcW w:w="3259" w:type="dxa"/>
+                </w:tcPr>
+                <w:p/>
+              </w:tc>
+              <w:tc>
+                <w:tcPr>
+                  <w:tcW w:w="3260" w:type="dxa"/>
+                </w:tcPr>
+                <w:p/>
+              </w:tc>
+            </w:tr>
+            <w:tr>
+              <w:tc>
+                <w:tcPr>
+                  <w:tcW w:w="3259" w:type="dxa"/>
+                </w:tcPr>
+                <w:p/>
+              </w:tc>
+              <w:tc>
+                <w:tcPr>
+                  <w:tcW w:w="3260" w:type="dxa"/>
+                </w:tcPr>
+                <w:p/>
+              </w:tc>
+            </w:tr>
+            <w:tr>
+              <w:tc>
+                <w:tcPr>
+                  <w:tcW w:w="3259" w:type="dxa"/>
+                </w:tcPr>
+                <w:p/>
+              </w:tc>
+              <w:tc>
+                <w:tcPr>
+                  <w:tcW w:w="3260" w:type="dxa"/>
+                </w:tcPr>
+                <w:p/>
+              </w:tc>
+            </w:tr>
+            <w:tr>
+              <w:tc>
+                <w:tcPr>
+                  <w:tcW w:w="3259" w:type="dxa"/>
+                </w:tcPr>
+                <w:p/>
+              </w:tc>
+              <w:tc>
+                <w:tcPr>
+                  <w:tcW w:w="3260" w:type="dxa"/>
+                </w:tcPr>
+                <w:p/>
+              </w:tc>
+            </w:tr>
+          </w:tbl>
+          <w:p/>
+        </w:tc>
+      </w:tr>
+      <w:tr>
+        <w:tc>
+          <w:tcPr>
+            <w:tcW w:w="2605" w:type="dxa"/>
+          </w:tcPr>
+          <w:p>
+            <w:r>
+              <w:t>Cause</w:t>
+            </w:r>
+          </w:p>
+        </w:tc>
+        <w:tc>
+          <w:tcPr>
+            <w:tcW w:w="6745" w:type="dxa"/>
+          </w:tcPr>
+          <w:p/>
+          <w:p/>
+          <w:p/>
+          <w:p/>
+          <w:p/>
+        </w:tc>
+      </w:tr>
+      <w:tr>
+        <w:tc>
+          <w:tcPr>
+            <w:tcW w:w="2605" w:type="dxa"/>
+          </w:tcPr>
+          <w:p>
+            <w:r>
+              <w:t>Proposed solutions</w:t>
+            </w:r>
+          </w:p>
+        </w:tc>
+        <w:tc>
+          <w:tcPr>
+            <w:tcW w:w="6745" w:type="dxa"/>
+          </w:tcPr>
+          <w:tbl>
+            <w:tblPr>
+              <w:tblStyle w:val="TableGrid"/>
+              <w:tblW w:w="0" w:type="auto"/>
+              <w:tblLook w:val="04A0" w:firstRow="1" w:lastRow="0" w:firstColumn="1" w:lastColumn="0" w:noHBand="0" w:noVBand="1"/>
+            </w:tblPr>
+            <w:tblGrid>
+              <w:gridCol w:w="3259"/>
+              <w:gridCol w:w="3260"/>
+            </w:tblGrid>
+            <w:tr>
+              <w:tc>
+                <w:tcPr>
+                  <w:tcW w:w="3259" w:type="dxa"/>
+                </w:tcPr>
+                <w:p>
+                  <w:r>
+                    <w:t>Idea one</w:t>
+                  </w:r>
+                </w:p>
+              </w:tc>
+              <w:tc>
+                <w:tcPr>
+                  <w:tcW w:w="3260" w:type="dxa"/>
+                </w:tcPr>
+                <w:p/>
+              </w:tc>
+            </w:tr>
+            <w:tr>
+              <w:tc>
+                <w:tcPr>
+                  <w:tcW w:w="3259" w:type="dxa"/>
+                </w:tcPr>
+                <w:p>
+                  <w:r>
+                    <w:t>Idea two</w:t>
+                  </w:r>
+                </w:p>
+              </w:tc>
+              <w:tc>
+                <w:tcPr>
+                  <w:tcW w:w="3260" w:type="dxa"/>
+                </w:tcPr>
+                <w:p/>
+              </w:tc>
+            </w:tr>
+            <w:tr>
+              <w:tc>
+                <w:tcPr>
+                  <w:tcW w:w="3259" w:type="dxa"/>
+                </w:tcPr>
+                <w:p/>
+              </w:tc>
+              <w:tc>
+                <w:tcPr>
+                  <w:tcW w:w="3260" w:type="dxa"/>
+                </w:tcPr>
+                <w:p/>
+              </w:tc>
+            </w:tr>
+          </w:tbl>
+          <w:p/>
+        </w:tc>
+      </w:tr>
+      <w:tr>
+        <w:tc>
+          <w:tcPr>
+            <w:tcW w:w="2605" w:type="dxa"/>
+          </w:tcPr>
+          <w:p>
+            <w:r>
+              <w:t>Chosen solution</w:t>
+            </w:r>
+          </w:p>
+        </w:tc>
+        <w:tc>
+          <w:tcPr>
+            <w:tcW w:w="6745" w:type="dxa"/>
+          </w:tcPr>
+          <w:p>
+            <w:r>
+              <w:t>Idea one</w:t>
+            </w:r>
+          </w:p>
+        </w:tc>
+      </w:tr>
+    </w:tbl>
+    <w:p/>
+    <w:p/>
+    <w:tbl>
+      <w:tblPr>
+        <w:tblStyle w:val="TableGrid"/>
+        <w:tblW w:w="0" w:type="auto"/>
+        <w:tblLook w:val="04A0" w:firstRow="1" w:lastRow="0" w:firstColumn="1" w:lastColumn="0" w:noHBand="0" w:noVBand="1"/>
+      </w:tblPr>
+      <w:tblGrid>
+        <w:gridCol w:w="2605"/>
+        <w:gridCol w:w="6745"/>
+      </w:tblGrid>
+      <w:tr>
+        <w:tc>
+          <w:tcPr>
+            <w:tcW w:w="2605" w:type="dxa"/>
+          </w:tcPr>
+          <w:p>
+            <w:r>
+              <w:t>Name of Bug</w:t>
+            </w:r>
+          </w:p>
+        </w:tc>
+        <w:tc>
+          <w:tcPr>
+            <w:tcW w:w="6745" w:type="dxa"/>
+          </w:tcPr>
+          <w:p>
+            <w:pPr>
+              <w:rPr>
+                <w:rFonts w:hint="eastAsia"/>
+              </w:rPr>
+            </w:pPr>
+          </w:p>
+        </w:tc>
+      </w:tr>
+      <w:tr>
+        <w:tc>
+          <w:tcPr>
+            <w:tcW w:w="2605" w:type="dxa"/>
+          </w:tcPr>
+          <w:p>
+            <w:r>
+              <w:t>Author of Report</w:t>
+            </w:r>
+          </w:p>
+        </w:tc>
+        <w:tc>
+          <w:tcPr>
+            <w:tcW w:w="6745" w:type="dxa"/>
+          </w:tcPr>
+          <w:p>
+            <w:pPr>
+              <w:rPr>
+                <w:rFonts w:hint="eastAsia"/>
+              </w:rPr>
+            </w:pPr>
+            <w:proofErr w:type="spellStart"/>
+            <w:r>
+              <w:rPr>
+                <w:rFonts w:hint="eastAsia"/>
+              </w:rPr>
+              <w:t>C</w:t>
+            </w:r>
+            <w:r>
+              <w:t>hiaTse</w:t>
+            </w:r>
+            <w:proofErr w:type="spellEnd"/>
+          </w:p>
+        </w:tc>
+      </w:tr>
+      <w:tr>
+        <w:tc>
+          <w:tcPr>
+            <w:tcW w:w="2605" w:type="dxa"/>
+          </w:tcPr>
+          <w:p>
+            <w:r>
+              <w:t>Date</w:t>
+            </w:r>
+          </w:p>
+        </w:tc>
+        <w:tc>
+          <w:tcPr>
+            <w:tcW w:w="6745" w:type="dxa"/>
+          </w:tcPr>
+          <w:p>
+            <w:r>
+              <w:rPr>
+                <w:rFonts w:hint="eastAsia"/>
+              </w:rPr>
+              <w:t>1</w:t>
+            </w:r>
+            <w:r>
+              <w:t>0/11/2019</w:t>
+            </w:r>
+          </w:p>
+        </w:tc>
+      </w:tr>
+      <w:tr>
+        <w:tc>
+          <w:tcPr>
+            <w:tcW w:w="2605" w:type="dxa"/>
+          </w:tcPr>
+          <w:p>
+            <w:r>
+              <w:t>Path to Location of Bug</w:t>
+            </w:r>
+          </w:p>
+        </w:tc>
+        <w:tc>
+          <w:tcPr>
+            <w:tcW w:w="6745" w:type="dxa"/>
+          </w:tcPr>
+          <w:p/>
+        </w:tc>
+      </w:tr>
+      <w:tr>
+        <w:tc>
+          <w:tcPr>
+            <w:tcW w:w="2605" w:type="dxa"/>
+          </w:tcPr>
+          <w:p>
+            <w:r>
+              <w:t>Conditions</w:t>
+            </w:r>
+          </w:p>
+        </w:tc>
+        <w:tc>
+          <w:tcPr>
+            <w:tcW w:w="6745" w:type="dxa"/>
+          </w:tcPr>
+          <w:tbl>
+            <w:tblPr>
+              <w:tblStyle w:val="TableGrid"/>
+              <w:tblW w:w="0" w:type="auto"/>
+              <w:tblLook w:val="04A0" w:firstRow="1" w:lastRow="0" w:firstColumn="1" w:lastColumn="0" w:noHBand="0" w:noVBand="1"/>
+            </w:tblPr>
+            <w:tblGrid>
+              <w:gridCol w:w="3259"/>
+              <w:gridCol w:w="3260"/>
+            </w:tblGrid>
+            <w:tr>
+              <w:tc>
+                <w:tcPr>
+                  <w:tcW w:w="3259" w:type="dxa"/>
+                </w:tcPr>
+                <w:p/>
+              </w:tc>
+              <w:tc>
+                <w:tcPr>
+                  <w:tcW w:w="3260" w:type="dxa"/>
+                </w:tcPr>
+                <w:p/>
+              </w:tc>
+            </w:tr>
+            <w:tr>
+              <w:tc>
+                <w:tcPr>
+                  <w:tcW w:w="3259" w:type="dxa"/>
+                </w:tcPr>
+                <w:p/>
+              </w:tc>
+              <w:tc>
+                <w:tcPr>
+                  <w:tcW w:w="3260" w:type="dxa"/>
+                </w:tcPr>
+                <w:p/>
+              </w:tc>
+            </w:tr>
+            <w:tr>
+              <w:tc>
+                <w:tcPr>
+                  <w:tcW w:w="3259" w:type="dxa"/>
+                </w:tcPr>
+                <w:p/>
+              </w:tc>
+              <w:tc>
+                <w:tcPr>
+                  <w:tcW w:w="3260" w:type="dxa"/>
+                </w:tcPr>
+                <w:p/>
+              </w:tc>
+            </w:tr>
+            <w:tr>
+              <w:tc>
+                <w:tcPr>
+                  <w:tcW w:w="3259" w:type="dxa"/>
+                </w:tcPr>
+                <w:p/>
+              </w:tc>
+              <w:tc>
+                <w:tcPr>
+                  <w:tcW w:w="3260" w:type="dxa"/>
+                </w:tcPr>
+                <w:p/>
+              </w:tc>
+            </w:tr>
+          </w:tbl>
+          <w:p/>
+        </w:tc>
+      </w:tr>
+      <w:tr>
+        <w:tc>
+          <w:tcPr>
+            <w:tcW w:w="2605" w:type="dxa"/>
+          </w:tcPr>
+          <w:p>
+            <w:r>
+              <w:t>Cause</w:t>
+            </w:r>
+          </w:p>
+        </w:tc>
+        <w:tc>
+          <w:tcPr>
+            <w:tcW w:w="6745" w:type="dxa"/>
+          </w:tcPr>
+          <w:p/>
+          <w:p/>
+          <w:p/>
+          <w:p/>
+          <w:p/>
+        </w:tc>
+      </w:tr>
+      <w:tr>
+        <w:tc>
+          <w:tcPr>
+            <w:tcW w:w="2605" w:type="dxa"/>
+          </w:tcPr>
+          <w:p>
+            <w:r>
+              <w:t>Proposed solutions</w:t>
+            </w:r>
+          </w:p>
+        </w:tc>
+        <w:tc>
+          <w:tcPr>
+            <w:tcW w:w="6745" w:type="dxa"/>
+          </w:tcPr>
+          <w:tbl>
+            <w:tblPr>
+              <w:tblStyle w:val="TableGrid"/>
+              <w:tblW w:w="0" w:type="auto"/>
+              <w:tblLook w:val="04A0" w:firstRow="1" w:lastRow="0" w:firstColumn="1" w:lastColumn="0" w:noHBand="0" w:noVBand="1"/>
+            </w:tblPr>
+            <w:tblGrid>
+              <w:gridCol w:w="3259"/>
+              <w:gridCol w:w="3260"/>
+            </w:tblGrid>
+            <w:tr>
+              <w:tc>
+                <w:tcPr>
+                  <w:tcW w:w="3259" w:type="dxa"/>
+                </w:tcPr>
+                <w:p>
+                  <w:r>
+                    <w:t>Idea one</w:t>
+                  </w:r>
+                </w:p>
+              </w:tc>
+              <w:tc>
+                <w:tcPr>
+                  <w:tcW w:w="3260" w:type="dxa"/>
+                </w:tcPr>
+                <w:p/>
+              </w:tc>
+            </w:tr>
+            <w:tr>
+              <w:tc>
+                <w:tcPr>
+                  <w:tcW w:w="3259" w:type="dxa"/>
+                </w:tcPr>
+                <w:p>
+                  <w:r>
+                    <w:t>Idea two</w:t>
+                  </w:r>
+                </w:p>
+              </w:tc>
+              <w:tc>
+                <w:tcPr>
+                  <w:tcW w:w="3260" w:type="dxa"/>
+                </w:tcPr>
+                <w:p/>
+              </w:tc>
+            </w:tr>
+            <w:tr>
+              <w:tc>
+                <w:tcPr>
+                  <w:tcW w:w="3259" w:type="dxa"/>
+                </w:tcPr>
+                <w:p/>
+              </w:tc>
+              <w:tc>
+                <w:tcPr>
+                  <w:tcW w:w="3260" w:type="dxa"/>
+                </w:tcPr>
+                <w:p/>
+              </w:tc>
+            </w:tr>
+          </w:tbl>
+          <w:p/>
+        </w:tc>
+      </w:tr>
+      <w:tr>
+        <w:tc>
+          <w:tcPr>
+            <w:tcW w:w="2605" w:type="dxa"/>
+          </w:tcPr>
+          <w:p>
+            <w:r>
+              <w:t>Chosen solution</w:t>
+            </w:r>
+          </w:p>
+        </w:tc>
+        <w:tc>
+          <w:tcPr>
+            <w:tcW w:w="6745" w:type="dxa"/>
+          </w:tcPr>
+          <w:p>
+            <w:r>
+              <w:t>Idea one</w:t>
+            </w:r>
+          </w:p>
+        </w:tc>
+      </w:tr>
+    </w:tbl>
+    <w:p>
+      <w:pPr>
+        <w:rPr>
+          <w:rFonts w:hint="eastAsia"/>
+        </w:rPr>
+      </w:pPr>
+    </w:p>
     <w:sectPr>
       <w:pgSz w:w="12240" w:h="15840"/>
       <w:pgMar w:top="1440" w:right="1440" w:bottom="1440" w:left="1440" w:header="720" w:footer="720" w:gutter="0"/>

</xml_diff>

<commit_message>
added new bug report boids
</commit_message>
<xml_diff>
--- a/flocking/BugReportTemplate.docx
+++ b/flocking/BugReportTemplate.docx
@@ -383,11 +383,6 @@
             <w:tcW w:w="6745" w:type="dxa"/>
           </w:tcPr>
           <w:p>
-            <w:pPr>
-              <w:rPr>
-                <w:rFonts w:hint="eastAsia"/>
-              </w:rPr>
-            </w:pPr>
             <w:r>
               <w:rPr>
                 <w:rFonts w:hint="eastAsia"/>
@@ -416,11 +411,6 @@
             <w:tcW w:w="6745" w:type="dxa"/>
           </w:tcPr>
           <w:p>
-            <w:pPr>
-              <w:rPr>
-                <w:rFonts w:hint="eastAsia"/>
-              </w:rPr>
-            </w:pPr>
             <w:proofErr w:type="spellStart"/>
             <w:r>
               <w:rPr>
@@ -719,11 +709,6 @@
             <w:tcW w:w="6745" w:type="dxa"/>
           </w:tcPr>
           <w:p>
-            <w:pPr>
-              <w:rPr>
-                <w:rFonts w:hint="eastAsia"/>
-              </w:rPr>
-            </w:pPr>
             <w:r>
               <w:t>Set a bad angle (up)</w:t>
             </w:r>
@@ -746,11 +731,6 @@
             <w:tcW w:w="6745" w:type="dxa"/>
           </w:tcPr>
           <w:p>
-            <w:pPr>
-              <w:rPr>
-                <w:rFonts w:hint="eastAsia"/>
-              </w:rPr>
-            </w:pPr>
             <w:proofErr w:type="spellStart"/>
             <w:r>
               <w:rPr>
@@ -809,24 +789,21 @@
             <w:tcW w:w="6745" w:type="dxa"/>
           </w:tcPr>
           <w:p>
-            <w:pPr>
-              <w:rPr>
-                <w:rFonts w:hint="eastAsia"/>
-              </w:rPr>
-            </w:pPr>
-            <w:r>
-              <w:t>vector -&gt; Vector -&gt;</w:t>
-            </w:r>
-            <w:r>
-              <w:t xml:space="preserve"> </w:t>
+            <w:r>
+              <w:t xml:space="preserve">vector -&gt; Vector -&gt; </w:t>
             </w:r>
             <w:proofErr w:type="spellStart"/>
+            <w:proofErr w:type="gramStart"/>
             <w:r>
               <w:t>setAngle</w:t>
             </w:r>
             <w:proofErr w:type="spellEnd"/>
             <w:r>
-              <w:t>()</w:t>
+              <w:t>(</w:t>
+            </w:r>
+            <w:proofErr w:type="gramEnd"/>
+            <w:r>
+              <w:t>)</w:t>
             </w:r>
           </w:p>
         </w:tc>
@@ -932,11 +909,6 @@
             <w:tcW w:w="6745" w:type="dxa"/>
           </w:tcPr>
           <w:p>
-            <w:pPr>
-              <w:rPr>
-                <w:rFonts w:hint="eastAsia"/>
-              </w:rPr>
-            </w:pPr>
             <w:r>
               <w:rPr>
                 <w:rFonts w:hint="eastAsia"/>
@@ -947,12 +919,17 @@
               <w:t xml:space="preserve">nside the method </w:t>
             </w:r>
             <w:proofErr w:type="spellStart"/>
+            <w:proofErr w:type="gramStart"/>
             <w:r>
               <w:t>setAngle</w:t>
             </w:r>
             <w:proofErr w:type="spellEnd"/>
             <w:r>
-              <w:t>() of Vector class, the constructor to create the new vector with new angle was set up incorrectly</w:t>
+              <w:t>(</w:t>
+            </w:r>
+            <w:proofErr w:type="gramEnd"/>
+            <w:r>
+              <w:t>) of Vector class, the constructor to create the new vector with new angle was set up incorrectly</w:t>
             </w:r>
             <w:r>
               <w:t xml:space="preserve"> and missed its third parameter, </w:t>
@@ -969,13 +946,7 @@
               <w:t xml:space="preserve"> Therefore, the new vector was set up by the Cartesian Vector constructor.</w:t>
             </w:r>
           </w:p>
-          <w:p>
-            <w:pPr>
-              <w:rPr>
-                <w:rFonts w:hint="eastAsia"/>
-              </w:rPr>
-            </w:pPr>
-          </w:p>
+          <w:p/>
         </w:tc>
       </w:tr>
       <w:tr>
@@ -1013,12 +984,17 @@
                     <w:t xml:space="preserve">Correct the </w:t>
                   </w:r>
                   <w:proofErr w:type="spellStart"/>
+                  <w:proofErr w:type="gramStart"/>
                   <w:r>
                     <w:t>setAngle</w:t>
                   </w:r>
                   <w:proofErr w:type="spellEnd"/>
                   <w:r>
-                    <w:t>() method</w:t>
+                    <w:t>(</w:t>
+                  </w:r>
+                  <w:proofErr w:type="gramEnd"/>
+                  <w:r>
+                    <w:t>) method</w:t>
                   </w:r>
                 </w:p>
               </w:tc>
@@ -1108,25 +1084,24 @@
               <w:t xml:space="preserve">Correct the </w:t>
             </w:r>
             <w:proofErr w:type="spellStart"/>
+            <w:proofErr w:type="gramStart"/>
             <w:r>
               <w:t>setAngle</w:t>
             </w:r>
             <w:proofErr w:type="spellEnd"/>
             <w:r>
-              <w:t>() method</w:t>
+              <w:t>(</w:t>
+            </w:r>
+            <w:proofErr w:type="gramEnd"/>
+            <w:r>
+              <w:t>) method</w:t>
             </w:r>
           </w:p>
         </w:tc>
       </w:tr>
     </w:tbl>
     <w:p/>
-    <w:p>
-      <w:pPr>
-        <w:rPr>
-          <w:rFonts w:hint="eastAsia"/>
-        </w:rPr>
-      </w:pPr>
-    </w:p>
+    <w:p/>
     <w:tbl>
       <w:tblPr>
         <w:tblStyle w:val="TableGrid"/>
@@ -1153,11 +1128,6 @@
             <w:tcW w:w="6745" w:type="dxa"/>
           </w:tcPr>
           <w:p>
-            <w:pPr>
-              <w:rPr>
-                <w:rFonts w:hint="eastAsia"/>
-              </w:rPr>
-            </w:pPr>
             <w:r>
               <w:t>Set a bad angle (</w:t>
             </w:r>
@@ -1186,11 +1156,6 @@
             <w:tcW w:w="6745" w:type="dxa"/>
           </w:tcPr>
           <w:p>
-            <w:pPr>
-              <w:rPr>
-                <w:rFonts w:hint="eastAsia"/>
-              </w:rPr>
-            </w:pPr>
             <w:proofErr w:type="spellStart"/>
             <w:r>
               <w:rPr>
@@ -1253,12 +1218,17 @@
               <w:t xml:space="preserve">vector -&gt; Vector -&gt; </w:t>
             </w:r>
             <w:proofErr w:type="spellStart"/>
+            <w:proofErr w:type="gramStart"/>
             <w:r>
               <w:t>setAngle</w:t>
             </w:r>
             <w:proofErr w:type="spellEnd"/>
             <w:r>
-              <w:t>()</w:t>
+              <w:t>(</w:t>
+            </w:r>
+            <w:proofErr w:type="gramEnd"/>
+            <w:r>
+              <w:t>)</w:t>
             </w:r>
           </w:p>
         </w:tc>
@@ -1364,11 +1334,6 @@
             <w:tcW w:w="6745" w:type="dxa"/>
           </w:tcPr>
           <w:p>
-            <w:pPr>
-              <w:rPr>
-                <w:rFonts w:hint="eastAsia"/>
-              </w:rPr>
-            </w:pPr>
             <w:r>
               <w:rPr>
                 <w:rFonts w:hint="eastAsia"/>
@@ -1379,12 +1344,17 @@
               <w:t xml:space="preserve">nside the method </w:t>
             </w:r>
             <w:proofErr w:type="spellStart"/>
+            <w:proofErr w:type="gramStart"/>
             <w:r>
               <w:t>setAngle</w:t>
             </w:r>
             <w:proofErr w:type="spellEnd"/>
             <w:r>
-              <w:t xml:space="preserve">() of Vector class, the constructor to create the new vector with new angle was set up incorrectly and missed its third parameter, </w:t>
+              <w:t>(</w:t>
+            </w:r>
+            <w:proofErr w:type="gramEnd"/>
+            <w:r>
+              <w:t xml:space="preserve">) of Vector class, the constructor to create the new vector with new angle was set up incorrectly and missed its third parameter, </w:t>
             </w:r>
             <w:proofErr w:type="spellStart"/>
             <w:r>
@@ -1395,13 +1365,7 @@
               <w:t>. (the 2 parameters were oppositely passed into the method) Therefore, the new vector was set up by the Cartesian Vector constructor.</w:t>
             </w:r>
           </w:p>
-          <w:p>
-            <w:pPr>
-              <w:rPr>
-                <w:rFonts w:hint="eastAsia"/>
-              </w:rPr>
-            </w:pPr>
-          </w:p>
+          <w:p/>
         </w:tc>
       </w:tr>
       <w:tr>
@@ -1439,12 +1403,17 @@
                     <w:t xml:space="preserve">Correct the </w:t>
                   </w:r>
                   <w:proofErr w:type="spellStart"/>
+                  <w:proofErr w:type="gramStart"/>
                   <w:r>
                     <w:t>setAngle</w:t>
                   </w:r>
                   <w:proofErr w:type="spellEnd"/>
                   <w:r>
-                    <w:t>() method</w:t>
+                    <w:t>(</w:t>
+                  </w:r>
+                  <w:proofErr w:type="gramEnd"/>
+                  <w:r>
+                    <w:t>) method</w:t>
                   </w:r>
                 </w:p>
               </w:tc>
@@ -1519,12 +1488,17 @@
               <w:t xml:space="preserve">Correct the </w:t>
             </w:r>
             <w:proofErr w:type="spellStart"/>
+            <w:proofErr w:type="gramStart"/>
             <w:r>
               <w:t>setAngle</w:t>
             </w:r>
             <w:proofErr w:type="spellEnd"/>
             <w:r>
-              <w:t>() method</w:t>
+              <w:t>(</w:t>
+            </w:r>
+            <w:proofErr w:type="gramEnd"/>
+            <w:r>
+              <w:t>) method</w:t>
             </w:r>
           </w:p>
         </w:tc>
@@ -1563,19 +1537,8 @@
             <w:tcW w:w="6745" w:type="dxa"/>
           </w:tcPr>
           <w:p>
-            <w:pPr>
-              <w:rPr>
-                <w:rFonts w:hint="eastAsia"/>
-              </w:rPr>
-            </w:pPr>
-            <w:r>
-              <w:t>Set a bad angle (</w:t>
-            </w:r>
-            <w:r>
-              <w:t>left</w:t>
-            </w:r>
-            <w:r>
-              <w:t>)</w:t>
+            <w:r>
+              <w:t>Set a bad angle (left)</w:t>
             </w:r>
           </w:p>
         </w:tc>
@@ -1596,11 +1559,6 @@
             <w:tcW w:w="6745" w:type="dxa"/>
           </w:tcPr>
           <w:p>
-            <w:pPr>
-              <w:rPr>
-                <w:rFonts w:hint="eastAsia"/>
-              </w:rPr>
-            </w:pPr>
             <w:proofErr w:type="spellStart"/>
             <w:r>
               <w:rPr>
@@ -1663,12 +1621,17 @@
               <w:t xml:space="preserve">vector -&gt; Vector -&gt; </w:t>
             </w:r>
             <w:proofErr w:type="spellStart"/>
+            <w:proofErr w:type="gramStart"/>
             <w:r>
               <w:t>setAngle</w:t>
             </w:r>
             <w:proofErr w:type="spellEnd"/>
             <w:r>
-              <w:t>()</w:t>
+              <w:t>(</w:t>
+            </w:r>
+            <w:proofErr w:type="gramEnd"/>
+            <w:r>
+              <w:t>)</w:t>
             </w:r>
           </w:p>
         </w:tc>
@@ -1764,7 +1727,6 @@
             <w:tcW w:w="2605" w:type="dxa"/>
           </w:tcPr>
           <w:p>
-            <w:bookmarkStart w:id="0" w:name="_GoBack" w:colFirst="1" w:colLast="1"/>
             <w:r>
               <w:t>Cause</w:t>
             </w:r>
@@ -1775,11 +1737,6 @@
             <w:tcW w:w="6745" w:type="dxa"/>
           </w:tcPr>
           <w:p>
-            <w:pPr>
-              <w:rPr>
-                <w:rFonts w:hint="eastAsia"/>
-              </w:rPr>
-            </w:pPr>
             <w:r>
               <w:rPr>
                 <w:rFonts w:hint="eastAsia"/>
@@ -1790,12 +1747,17 @@
               <w:t xml:space="preserve">nside the method </w:t>
             </w:r>
             <w:proofErr w:type="spellStart"/>
+            <w:proofErr w:type="gramStart"/>
             <w:r>
               <w:t>setAngle</w:t>
             </w:r>
             <w:proofErr w:type="spellEnd"/>
             <w:r>
-              <w:t xml:space="preserve">() of Vector class, the constructor to create the new vector with new angle was set up incorrectly and missed its third parameter, </w:t>
+              <w:t>(</w:t>
+            </w:r>
+            <w:proofErr w:type="gramEnd"/>
+            <w:r>
+              <w:t xml:space="preserve">) of Vector class, the constructor to create the new vector with new angle was set up incorrectly and missed its third parameter, </w:t>
             </w:r>
             <w:proofErr w:type="spellStart"/>
             <w:r>
@@ -1806,13 +1768,7 @@
               <w:t>. (the 2 parameters were oppositely passed into the method) Therefore, the new vector was set up by the Cartesian Vector constructor.</w:t>
             </w:r>
           </w:p>
-          <w:p>
-            <w:pPr>
-              <w:rPr>
-                <w:rFonts w:hint="eastAsia"/>
-              </w:rPr>
-            </w:pPr>
-          </w:p>
+          <w:p/>
         </w:tc>
       </w:tr>
       <w:tr>
@@ -1850,12 +1806,17 @@
                     <w:t xml:space="preserve">Correct the </w:t>
                   </w:r>
                   <w:proofErr w:type="spellStart"/>
+                  <w:proofErr w:type="gramStart"/>
                   <w:r>
                     <w:t>setAngle</w:t>
                   </w:r>
                   <w:proofErr w:type="spellEnd"/>
                   <w:r>
-                    <w:t>() method</w:t>
+                    <w:t>(</w:t>
+                  </w:r>
+                  <w:proofErr w:type="gramEnd"/>
+                  <w:r>
+                    <w:t>) method</w:t>
                   </w:r>
                 </w:p>
               </w:tc>
@@ -1930,17 +1891,21 @@
               <w:t xml:space="preserve">Correct the </w:t>
             </w:r>
             <w:proofErr w:type="spellStart"/>
+            <w:proofErr w:type="gramStart"/>
             <w:r>
               <w:t>setAngle</w:t>
             </w:r>
             <w:proofErr w:type="spellEnd"/>
             <w:r>
-              <w:t>() method</w:t>
-            </w:r>
-          </w:p>
-        </w:tc>
-      </w:tr>
-      <w:bookmarkEnd w:id="0"/>
+              <w:t>(</w:t>
+            </w:r>
+            <w:proofErr w:type="gramEnd"/>
+            <w:r>
+              <w:t>) method</w:t>
+            </w:r>
+          </w:p>
+        </w:tc>
+      </w:tr>
     </w:tbl>
     <w:p/>
     <w:p/>
@@ -1970,13 +1935,13 @@
             <w:tcW w:w="6745" w:type="dxa"/>
           </w:tcPr>
           <w:p>
-            <w:pPr>
-              <w:rPr>
-                <w:rFonts w:hint="eastAsia"/>
-              </w:rPr>
-            </w:pPr>
-            <w:r>
-              <w:t>Zero vector math</w:t>
+            <w:proofErr w:type="spellStart"/>
+            <w:r>
+              <w:t>Boids</w:t>
+            </w:r>
+            <w:proofErr w:type="spellEnd"/>
+            <w:r>
+              <w:t xml:space="preserve"> missing over edge</w:t>
             </w:r>
           </w:p>
         </w:tc>
@@ -1997,22 +1962,9 @@
             <w:tcW w:w="6745" w:type="dxa"/>
           </w:tcPr>
           <w:p>
-            <w:pPr>
-              <w:rPr>
-                <w:rFonts w:hint="eastAsia"/>
-              </w:rPr>
-            </w:pPr>
-            <w:proofErr w:type="spellStart"/>
-            <w:r>
-              <w:rPr>
-                <w:rFonts w:hint="eastAsia"/>
-              </w:rPr>
-              <w:t>C</w:t>
-            </w:r>
-            <w:r>
-              <w:t>hiaTse</w:t>
-            </w:r>
-            <w:proofErr w:type="spellEnd"/>
+            <w:r>
+              <w:t>McVay</w:t>
+            </w:r>
           </w:p>
         </w:tc>
       </w:tr>
@@ -2039,7 +1991,13 @@
               <w:t>1</w:t>
             </w:r>
             <w:r>
-              <w:t>0/11/2019</w:t>
+              <w:t>0/1</w:t>
+            </w:r>
+            <w:r>
+              <w:t>2</w:t>
+            </w:r>
+            <w:r>
+              <w:t>/2019</w:t>
             </w:r>
           </w:p>
         </w:tc>
@@ -2059,7 +2017,32 @@
           <w:tcPr>
             <w:tcW w:w="6745" w:type="dxa"/>
           </w:tcPr>
-          <w:p/>
+          <w:p>
+            <w:proofErr w:type="spellStart"/>
+            <w:r>
+              <w:t>boid</w:t>
+            </w:r>
+            <w:proofErr w:type="spellEnd"/>
+            <w:r>
+              <w:t>-&gt;</w:t>
+            </w:r>
+            <w:proofErr w:type="spellStart"/>
+            <w:r>
+              <w:t>Boid</w:t>
+            </w:r>
+            <w:proofErr w:type="spellEnd"/>
+            <w:r>
+              <w:t>-&gt;</w:t>
+            </w:r>
+            <w:proofErr w:type="gramStart"/>
+            <w:r>
+              <w:t>sight(</w:t>
+            </w:r>
+            <w:proofErr w:type="gramEnd"/>
+            <w:r>
+              <w:t>)</w:t>
+            </w:r>
+          </w:p>
         </w:tc>
       </w:tr>
       <w:tr>
@@ -2092,27 +2075,59 @@
                 <w:tcPr>
                   <w:tcW w:w="3259" w:type="dxa"/>
                 </w:tcPr>
-                <w:p/>
-              </w:tc>
-              <w:tc>
-                <w:tcPr>
-                  <w:tcW w:w="3260" w:type="dxa"/>
-                </w:tcPr>
-                <w:p/>
-              </w:tc>
-            </w:tr>
-            <w:tr>
-              <w:tc>
-                <w:tcPr>
-                  <w:tcW w:w="3259" w:type="dxa"/>
-                </w:tcPr>
-                <w:p/>
-              </w:tc>
-              <w:tc>
-                <w:tcPr>
-                  <w:tcW w:w="3260" w:type="dxa"/>
-                </w:tcPr>
-                <w:p/>
+                <w:p>
+                  <w:r>
+                    <w:t xml:space="preserve">the </w:t>
+                  </w:r>
+                  <w:proofErr w:type="spellStart"/>
+                  <w:r>
+                    <w:t>boids</w:t>
+                  </w:r>
+                  <w:proofErr w:type="spellEnd"/>
+                  <w:r>
+                    <w:t xml:space="preserve"> difference in x</w:t>
+                  </w:r>
+                </w:p>
+              </w:tc>
+              <w:tc>
+                <w:tcPr>
+                  <w:tcW w:w="3260" w:type="dxa"/>
+                </w:tcPr>
+                <w:p>
+                  <w:r>
+                    <w:t>More than half the screen width</w:t>
+                  </w:r>
+                </w:p>
+              </w:tc>
+            </w:tr>
+            <w:tr>
+              <w:tc>
+                <w:tcPr>
+                  <w:tcW w:w="3259" w:type="dxa"/>
+                </w:tcPr>
+                <w:p>
+                  <w:r>
+                    <w:t xml:space="preserve">The </w:t>
+                  </w:r>
+                  <w:proofErr w:type="spellStart"/>
+                  <w:r>
+                    <w:t>boids</w:t>
+                  </w:r>
+                  <w:proofErr w:type="spellEnd"/>
+                  <w:r>
+                    <w:t xml:space="preserve"> difference in y</w:t>
+                  </w:r>
+                </w:p>
+              </w:tc>
+              <w:tc>
+                <w:tcPr>
+                  <w:tcW w:w="3260" w:type="dxa"/>
+                </w:tcPr>
+                <w:p>
+                  <w:r>
+                    <w:t>More than half the screen height</w:t>
+                  </w:r>
+                </w:p>
               </w:tc>
             </w:tr>
             <w:tr>
@@ -2163,6 +2178,19 @@
             <w:tcW w:w="6745" w:type="dxa"/>
           </w:tcPr>
           <w:p/>
+          <w:p>
+            <w:r>
+              <w:t xml:space="preserve">Because the distance function does not take into </w:t>
+            </w:r>
+            <w:proofErr w:type="spellStart"/>
+            <w:r>
+              <w:t>acount</w:t>
+            </w:r>
+            <w:proofErr w:type="spellEnd"/>
+            <w:r>
+              <w:t xml:space="preserve"> the wrapping edge of the world the calculated distance is less than the true distance</w:t>
+            </w:r>
+          </w:p>
           <w:p/>
           <w:p/>
           <w:p/>
@@ -2201,7 +2229,7 @@
                 </w:tcPr>
                 <w:p>
                   <w:r>
-                    <w:t>Idea one</w:t>
+                    <w:t>Change distance</w:t>
                   </w:r>
                 </w:p>
               </w:tc>
@@ -2209,25 +2237,41 @@
                 <w:tcPr>
                   <w:tcW w:w="3260" w:type="dxa"/>
                 </w:tcPr>
-                <w:p/>
-              </w:tc>
-            </w:tr>
-            <w:tr>
-              <w:tc>
-                <w:tcPr>
-                  <w:tcW w:w="3259" w:type="dxa"/>
-                </w:tcPr>
                 <w:p>
                   <w:r>
-                    <w:t>Idea two</w:t>
+                    <w:t>Change the distance function</w:t>
                   </w:r>
                 </w:p>
               </w:tc>
-              <w:tc>
-                <w:tcPr>
-                  <w:tcW w:w="3260" w:type="dxa"/>
-                </w:tcPr>
-                <w:p/>
+            </w:tr>
+            <w:tr>
+              <w:tc>
+                <w:tcPr>
+                  <w:tcW w:w="3259" w:type="dxa"/>
+                </w:tcPr>
+                <w:p>
+                  <w:r>
+                    <w:t>Change sight</w:t>
+                  </w:r>
+                </w:p>
+              </w:tc>
+              <w:tc>
+                <w:tcPr>
+                  <w:tcW w:w="3260" w:type="dxa"/>
+                </w:tcPr>
+                <w:p>
+                  <w:r>
+                    <w:t xml:space="preserve">Add if statements to sight to adjust the </w:t>
+                  </w:r>
+                  <w:proofErr w:type="spellStart"/>
+                  <w:r>
+                    <w:t>boids</w:t>
+                  </w:r>
+                  <w:proofErr w:type="spellEnd"/>
+                  <w:r>
+                    <w:t xml:space="preserve"> to be relative to each other</w:t>
+                  </w:r>
+                </w:p>
               </w:tc>
             </w:tr>
             <w:tr>
@@ -2265,8 +2309,10 @@
           </w:tcPr>
           <w:p>
             <w:r>
-              <w:t>Idea one</w:t>
-            </w:r>
+              <w:t>Change sight</w:t>
+            </w:r>
+            <w:bookmarkStart w:id="0" w:name="_GoBack"/>
+            <w:bookmarkEnd w:id="0"/>
           </w:p>
         </w:tc>
       </w:tr>
@@ -2274,6 +2320,7 @@
     <w:p/>
     <w:p>
       <w:r>
+        <w:lastRenderedPageBreak/>
         <w:br w:type="page"/>
       </w:r>
     </w:p>
@@ -2303,13 +2350,7 @@
           <w:tcPr>
             <w:tcW w:w="6745" w:type="dxa"/>
           </w:tcPr>
-          <w:p>
-            <w:pPr>
-              <w:rPr>
-                <w:rFonts w:hint="eastAsia"/>
-              </w:rPr>
-            </w:pPr>
-          </w:p>
+          <w:p/>
         </w:tc>
       </w:tr>
       <w:tr>
@@ -2328,11 +2369,6 @@
             <w:tcW w:w="6745" w:type="dxa"/>
           </w:tcPr>
           <w:p>
-            <w:pPr>
-              <w:rPr>
-                <w:rFonts w:hint="eastAsia"/>
-              </w:rPr>
-            </w:pPr>
             <w:proofErr w:type="spellStart"/>
             <w:r>
               <w:rPr>
@@ -2629,13 +2665,7 @@
           <w:tcPr>
             <w:tcW w:w="6745" w:type="dxa"/>
           </w:tcPr>
-          <w:p>
-            <w:pPr>
-              <w:rPr>
-                <w:rFonts w:hint="eastAsia"/>
-              </w:rPr>
-            </w:pPr>
-          </w:p>
+          <w:p/>
         </w:tc>
       </w:tr>
       <w:tr>
@@ -2654,11 +2684,6 @@
             <w:tcW w:w="6745" w:type="dxa"/>
           </w:tcPr>
           <w:p>
-            <w:pPr>
-              <w:rPr>
-                <w:rFonts w:hint="eastAsia"/>
-              </w:rPr>
-            </w:pPr>
             <w:proofErr w:type="spellStart"/>
             <w:r>
               <w:rPr>
@@ -2928,13 +2953,7 @@
         </w:tc>
       </w:tr>
     </w:tbl>
-    <w:p>
-      <w:pPr>
-        <w:rPr>
-          <w:rFonts w:hint="eastAsia"/>
-        </w:rPr>
-      </w:pPr>
-    </w:p>
+    <w:p/>
     <w:sectPr>
       <w:pgSz w:w="12240" w:h="15840"/>
       <w:pgMar w:top="1440" w:right="1440" w:bottom="1440" w:left="1440" w:header="720" w:footer="720" w:gutter="0"/>

</xml_diff>

<commit_message>
make 100% on vector test coverage
</commit_message>
<xml_diff>
--- a/flocking/BugReportTemplate.docx
+++ b/flocking/BugReportTemplate.docx
@@ -96,13 +96,8 @@
           </w:tcPr>
           <w:p>
             <w:r>
-              <w:t xml:space="preserve">vector -&gt; Vector -&gt; </w:t>
-            </w:r>
-            <w:proofErr w:type="spellStart"/>
-            <w:r>
-              <w:t>setLength</w:t>
-            </w:r>
-            <w:proofErr w:type="spellEnd"/>
+              <w:t>vector -&gt; Vector -&gt; setLength</w:t>
+            </w:r>
           </w:p>
           <w:p>
             <w:r>
@@ -411,7 +406,6 @@
             <w:tcW w:w="6745" w:type="dxa"/>
           </w:tcPr>
           <w:p>
-            <w:proofErr w:type="spellStart"/>
             <w:r>
               <w:rPr>
                 <w:rFonts w:hint="eastAsia"/>
@@ -421,7 +415,6 @@
             <w:r>
               <w:t>hiaTse</w:t>
             </w:r>
-            <w:proofErr w:type="spellEnd"/>
           </w:p>
         </w:tc>
       </w:tr>
@@ -468,7 +461,22 @@
           <w:tcPr>
             <w:tcW w:w="6745" w:type="dxa"/>
           </w:tcPr>
-          <w:p/>
+          <w:p>
+            <w:pPr>
+              <w:rPr>
+                <w:rFonts w:hint="eastAsia"/>
+              </w:rPr>
+            </w:pPr>
+            <w:r>
+              <w:rPr>
+                <w:rFonts w:hint="eastAsia"/>
+              </w:rPr>
+              <w:t>v</w:t>
+            </w:r>
+            <w:r>
+              <w:t>ector -&gt; Vector -&gt; normalize()</w:t>
+            </w:r>
+          </w:p>
         </w:tc>
       </w:tr>
       <w:tr>
@@ -501,13 +509,32 @@
                 <w:tcPr>
                   <w:tcW w:w="3259" w:type="dxa"/>
                 </w:tcPr>
-                <w:p/>
-              </w:tc>
-              <w:tc>
-                <w:tcPr>
-                  <w:tcW w:w="3260" w:type="dxa"/>
-                </w:tcPr>
-                <w:p/>
+                <w:p>
+                  <w:pPr>
+                    <w:rPr>
+                      <w:rFonts w:hint="eastAsia"/>
+                    </w:rPr>
+                  </w:pPr>
+                  <w:r>
+                    <w:rPr>
+                      <w:rFonts w:hint="eastAsia"/>
+                    </w:rPr>
+                    <w:t>C</w:t>
+                  </w:r>
+                  <w:r>
+                    <w:t>ondition 1</w:t>
+                  </w:r>
+                </w:p>
+              </w:tc>
+              <w:tc>
+                <w:tcPr>
+                  <w:tcW w:w="3260" w:type="dxa"/>
+                </w:tcPr>
+                <w:p>
+                  <w:r>
+                    <w:t>Both x and y components are 0</w:t>
+                  </w:r>
+                </w:p>
               </w:tc>
             </w:tr>
             <w:tr>
@@ -571,9 +598,23 @@
           <w:tcPr>
             <w:tcW w:w="6745" w:type="dxa"/>
           </w:tcPr>
-          <w:p/>
-          <w:p/>
-          <w:p/>
+          <w:p>
+            <w:r>
+              <w:rPr>
+                <w:rFonts w:hint="eastAsia"/>
+              </w:rPr>
+              <w:t>T</w:t>
+            </w:r>
+            <w:r>
+              <w:t>he normalize() function does not check both the components</w:t>
+            </w:r>
+            <w:r>
+              <w:t xml:space="preserve"> of the vector</w:t>
+            </w:r>
+            <w:r>
+              <w:t xml:space="preserve"> being zero or not, therefore causing an error by dividing zero.</w:t>
+            </w:r>
+          </w:p>
           <w:p/>
           <w:p/>
         </w:tc>
@@ -618,7 +659,19 @@
                 <w:tcPr>
                   <w:tcW w:w="3260" w:type="dxa"/>
                 </w:tcPr>
-                <w:p/>
+                <w:p>
+                  <w:r>
+                    <w:t xml:space="preserve">Check both </w:t>
+                  </w:r>
+                  <w:r>
+                    <w:t>x and y components of the vector first then decides whether to normalize the vector or not</w:t>
+                  </w:r>
+                  <w:r>
+                    <w:t>.</w:t>
+                  </w:r>
+                  <w:bookmarkStart w:id="0" w:name="_GoBack"/>
+                  <w:bookmarkEnd w:id="0"/>
+                </w:p>
               </w:tc>
             </w:tr>
             <w:tr>
@@ -699,7 +752,6 @@
           </w:tcPr>
           <w:p>
             <w:r>
-              <w:lastRenderedPageBreak/>
               <w:t>Name of Bug</w:t>
             </w:r>
           </w:p>
@@ -731,7 +783,6 @@
             <w:tcW w:w="6745" w:type="dxa"/>
           </w:tcPr>
           <w:p>
-            <w:proofErr w:type="spellStart"/>
             <w:r>
               <w:rPr>
                 <w:rFonts w:hint="eastAsia"/>
@@ -741,7 +792,6 @@
             <w:r>
               <w:t>hiaTse</w:t>
             </w:r>
-            <w:proofErr w:type="spellEnd"/>
           </w:p>
         </w:tc>
       </w:tr>
@@ -790,20 +840,7 @@
           </w:tcPr>
           <w:p>
             <w:r>
-              <w:t xml:space="preserve">vector -&gt; Vector -&gt; </w:t>
-            </w:r>
-            <w:proofErr w:type="spellStart"/>
-            <w:proofErr w:type="gramStart"/>
-            <w:r>
-              <w:t>setAngle</w:t>
-            </w:r>
-            <w:proofErr w:type="spellEnd"/>
-            <w:r>
-              <w:t>(</w:t>
-            </w:r>
-            <w:proofErr w:type="gramEnd"/>
-            <w:r>
-              <w:t>)</w:t>
+              <w:t>vector -&gt; Vector -&gt; setAngle()</w:t>
             </w:r>
           </w:p>
         </w:tc>
@@ -916,29 +953,11 @@
               <w:t>I</w:t>
             </w:r>
             <w:r>
-              <w:t xml:space="preserve">nside the method </w:t>
-            </w:r>
-            <w:proofErr w:type="spellStart"/>
-            <w:proofErr w:type="gramStart"/>
-            <w:r>
-              <w:t>setAngle</w:t>
-            </w:r>
-            <w:proofErr w:type="spellEnd"/>
-            <w:r>
-              <w:t>(</w:t>
-            </w:r>
-            <w:proofErr w:type="gramEnd"/>
-            <w:r>
-              <w:t>) of Vector class, the constructor to create the new vector with new angle was set up incorrectly</w:t>
-            </w:r>
-            <w:r>
-              <w:t xml:space="preserve"> and missed its third parameter, </w:t>
-            </w:r>
-            <w:proofErr w:type="spellStart"/>
-            <w:r>
-              <w:t>boolean</w:t>
-            </w:r>
-            <w:proofErr w:type="spellEnd"/>
+              <w:t>nside the method setAngle() of Vector class, the constructor to create the new vector with new angle was set up incorrectly</w:t>
+            </w:r>
+            <w:r>
+              <w:t xml:space="preserve"> and missed its third parameter, boolean</w:t>
+            </w:r>
             <w:r>
               <w:t>. (the 2 parameters were oppositely passed into the method)</w:t>
             </w:r>
@@ -981,20 +1000,7 @@
                 </w:tcPr>
                 <w:p>
                   <w:r>
-                    <w:t xml:space="preserve">Correct the </w:t>
-                  </w:r>
-                  <w:proofErr w:type="spellStart"/>
-                  <w:proofErr w:type="gramStart"/>
-                  <w:r>
-                    <w:t>setAngle</w:t>
-                  </w:r>
-                  <w:proofErr w:type="spellEnd"/>
-                  <w:r>
-                    <w:t>(</w:t>
-                  </w:r>
-                  <w:proofErr w:type="gramEnd"/>
-                  <w:r>
-                    <w:t>) method</w:t>
+                    <w:t>Correct the setAngle() method</w:t>
                   </w:r>
                 </w:p>
               </w:tc>
@@ -1015,13 +1021,8 @@
                   <w:r>
                     <w:t xml:space="preserve"> and add the third parameter (</w:t>
                   </w:r>
-                  <w:proofErr w:type="spellStart"/>
-                  <w:r>
-                    <w:t>boolean</w:t>
-                  </w:r>
-                  <w:proofErr w:type="spellEnd"/>
-                  <w:r>
-                    <w:t xml:space="preserve"> </w:t>
+                  <w:r>
+                    <w:t xml:space="preserve">boolean </w:t>
                   </w:r>
                   <w:r>
                     <w:t>true)</w:t>
@@ -1081,20 +1082,7 @@
           </w:tcPr>
           <w:p>
             <w:r>
-              <w:t xml:space="preserve">Correct the </w:t>
-            </w:r>
-            <w:proofErr w:type="spellStart"/>
-            <w:proofErr w:type="gramStart"/>
-            <w:r>
-              <w:t>setAngle</w:t>
-            </w:r>
-            <w:proofErr w:type="spellEnd"/>
-            <w:r>
-              <w:t>(</w:t>
-            </w:r>
-            <w:proofErr w:type="gramEnd"/>
-            <w:r>
-              <w:t>) method</w:t>
+              <w:t>Correct the setAngle() method</w:t>
             </w:r>
           </w:p>
         </w:tc>
@@ -1156,7 +1144,6 @@
             <w:tcW w:w="6745" w:type="dxa"/>
           </w:tcPr>
           <w:p>
-            <w:proofErr w:type="spellStart"/>
             <w:r>
               <w:rPr>
                 <w:rFonts w:hint="eastAsia"/>
@@ -1166,7 +1153,6 @@
             <w:r>
               <w:t>hiaTse</w:t>
             </w:r>
-            <w:proofErr w:type="spellEnd"/>
           </w:p>
         </w:tc>
       </w:tr>
@@ -1215,20 +1201,7 @@
           </w:tcPr>
           <w:p>
             <w:r>
-              <w:t xml:space="preserve">vector -&gt; Vector -&gt; </w:t>
-            </w:r>
-            <w:proofErr w:type="spellStart"/>
-            <w:proofErr w:type="gramStart"/>
-            <w:r>
-              <w:t>setAngle</w:t>
-            </w:r>
-            <w:proofErr w:type="spellEnd"/>
-            <w:r>
-              <w:t>(</w:t>
-            </w:r>
-            <w:proofErr w:type="gramEnd"/>
-            <w:r>
-              <w:t>)</w:t>
+              <w:t>vector -&gt; Vector -&gt; setAngle()</w:t>
             </w:r>
           </w:p>
         </w:tc>
@@ -1341,28 +1314,7 @@
               <w:t>I</w:t>
             </w:r>
             <w:r>
-              <w:t xml:space="preserve">nside the method </w:t>
-            </w:r>
-            <w:proofErr w:type="spellStart"/>
-            <w:proofErr w:type="gramStart"/>
-            <w:r>
-              <w:t>setAngle</w:t>
-            </w:r>
-            <w:proofErr w:type="spellEnd"/>
-            <w:r>
-              <w:t>(</w:t>
-            </w:r>
-            <w:proofErr w:type="gramEnd"/>
-            <w:r>
-              <w:t xml:space="preserve">) of Vector class, the constructor to create the new vector with new angle was set up incorrectly and missed its third parameter, </w:t>
-            </w:r>
-            <w:proofErr w:type="spellStart"/>
-            <w:r>
-              <w:t>boolean</w:t>
-            </w:r>
-            <w:proofErr w:type="spellEnd"/>
-            <w:r>
-              <w:t>. (the 2 parameters were oppositely passed into the method) Therefore, the new vector was set up by the Cartesian Vector constructor.</w:t>
+              <w:t>nside the method setAngle() of Vector class, the constructor to create the new vector with new angle was set up incorrectly and missed its third parameter, boolean. (the 2 parameters were oppositely passed into the method) Therefore, the new vector was set up by the Cartesian Vector constructor.</w:t>
             </w:r>
           </w:p>
           <w:p/>
@@ -1400,20 +1352,7 @@
                 </w:tcPr>
                 <w:p>
                   <w:r>
-                    <w:t xml:space="preserve">Correct the </w:t>
-                  </w:r>
-                  <w:proofErr w:type="spellStart"/>
-                  <w:proofErr w:type="gramStart"/>
-                  <w:r>
-                    <w:t>setAngle</w:t>
-                  </w:r>
-                  <w:proofErr w:type="spellEnd"/>
-                  <w:r>
-                    <w:t>(</w:t>
-                  </w:r>
-                  <w:proofErr w:type="gramEnd"/>
-                  <w:r>
-                    <w:t>) method</w:t>
+                    <w:t>Correct the setAngle() method</w:t>
                   </w:r>
                 </w:p>
               </w:tc>
@@ -1423,15 +1362,7 @@
                 </w:tcPr>
                 <w:p>
                   <w:r>
-                    <w:t>Switch the first two parameters’ sequence and add the third parameter (</w:t>
-                  </w:r>
-                  <w:proofErr w:type="spellStart"/>
-                  <w:r>
-                    <w:t>boolean</w:t>
-                  </w:r>
-                  <w:proofErr w:type="spellEnd"/>
-                  <w:r>
-                    <w:t xml:space="preserve"> true).</w:t>
+                    <w:t>Switch the first two parameters’ sequence and add the third parameter (boolean true).</w:t>
                   </w:r>
                 </w:p>
               </w:tc>
@@ -1485,834 +1416,8 @@
           </w:tcPr>
           <w:p>
             <w:r>
-              <w:t xml:space="preserve">Correct the </w:t>
-            </w:r>
-            <w:proofErr w:type="spellStart"/>
-            <w:proofErr w:type="gramStart"/>
-            <w:r>
-              <w:t>setAngle</w:t>
-            </w:r>
-            <w:proofErr w:type="spellEnd"/>
-            <w:r>
-              <w:t>(</w:t>
-            </w:r>
-            <w:proofErr w:type="gramEnd"/>
-            <w:r>
-              <w:t>) method</w:t>
-            </w:r>
-          </w:p>
-        </w:tc>
-      </w:tr>
-    </w:tbl>
-    <w:p/>
-    <w:p>
-      <w:r>
-        <w:br w:type="page"/>
-      </w:r>
-    </w:p>
-    <w:tbl>
-      <w:tblPr>
-        <w:tblStyle w:val="TableGrid"/>
-        <w:tblW w:w="0" w:type="auto"/>
-        <w:tblLook w:val="04A0" w:firstRow="1" w:lastRow="0" w:firstColumn="1" w:lastColumn="0" w:noHBand="0" w:noVBand="1"/>
-      </w:tblPr>
-      <w:tblGrid>
-        <w:gridCol w:w="2605"/>
-        <w:gridCol w:w="6745"/>
-      </w:tblGrid>
-      <w:tr>
-        <w:tc>
-          <w:tcPr>
-            <w:tcW w:w="2605" w:type="dxa"/>
-          </w:tcPr>
-          <w:p>
-            <w:r>
-              <w:lastRenderedPageBreak/>
-              <w:t>Name of Bug</w:t>
-            </w:r>
-          </w:p>
-        </w:tc>
-        <w:tc>
-          <w:tcPr>
-            <w:tcW w:w="6745" w:type="dxa"/>
-          </w:tcPr>
-          <w:p>
-            <w:r>
-              <w:t>Set a bad angle (left)</w:t>
-            </w:r>
-          </w:p>
-        </w:tc>
-      </w:tr>
-      <w:tr>
-        <w:tc>
-          <w:tcPr>
-            <w:tcW w:w="2605" w:type="dxa"/>
-          </w:tcPr>
-          <w:p>
-            <w:r>
-              <w:t>Author of Report</w:t>
-            </w:r>
-          </w:p>
-        </w:tc>
-        <w:tc>
-          <w:tcPr>
-            <w:tcW w:w="6745" w:type="dxa"/>
-          </w:tcPr>
-          <w:p>
-            <w:proofErr w:type="spellStart"/>
-            <w:r>
-              <w:rPr>
-                <w:rFonts w:hint="eastAsia"/>
-              </w:rPr>
-              <w:t>C</w:t>
-            </w:r>
-            <w:r>
-              <w:t>hiaTse</w:t>
-            </w:r>
-            <w:proofErr w:type="spellEnd"/>
-          </w:p>
-        </w:tc>
-      </w:tr>
-      <w:tr>
-        <w:tc>
-          <w:tcPr>
-            <w:tcW w:w="2605" w:type="dxa"/>
-          </w:tcPr>
-          <w:p>
-            <w:r>
-              <w:t>Date</w:t>
-            </w:r>
-          </w:p>
-        </w:tc>
-        <w:tc>
-          <w:tcPr>
-            <w:tcW w:w="6745" w:type="dxa"/>
-          </w:tcPr>
-          <w:p>
-            <w:r>
-              <w:rPr>
-                <w:rFonts w:hint="eastAsia"/>
-              </w:rPr>
-              <w:t>1</w:t>
-            </w:r>
-            <w:r>
-              <w:t>0/11/2019</w:t>
-            </w:r>
-          </w:p>
-        </w:tc>
-      </w:tr>
-      <w:tr>
-        <w:tc>
-          <w:tcPr>
-            <w:tcW w:w="2605" w:type="dxa"/>
-          </w:tcPr>
-          <w:p>
-            <w:r>
-              <w:t>Path to Location of Bug</w:t>
-            </w:r>
-          </w:p>
-        </w:tc>
-        <w:tc>
-          <w:tcPr>
-            <w:tcW w:w="6745" w:type="dxa"/>
-          </w:tcPr>
-          <w:p>
-            <w:r>
-              <w:t xml:space="preserve">vector -&gt; Vector -&gt; </w:t>
-            </w:r>
-            <w:proofErr w:type="spellStart"/>
-            <w:proofErr w:type="gramStart"/>
-            <w:r>
-              <w:t>setAngle</w:t>
-            </w:r>
-            <w:proofErr w:type="spellEnd"/>
-            <w:r>
-              <w:t>(</w:t>
-            </w:r>
-            <w:proofErr w:type="gramEnd"/>
-            <w:r>
-              <w:t>)</w:t>
-            </w:r>
-          </w:p>
-        </w:tc>
-      </w:tr>
-      <w:tr>
-        <w:tc>
-          <w:tcPr>
-            <w:tcW w:w="2605" w:type="dxa"/>
-          </w:tcPr>
-          <w:p>
-            <w:r>
-              <w:t>Conditions</w:t>
-            </w:r>
-          </w:p>
-        </w:tc>
-        <w:tc>
-          <w:tcPr>
-            <w:tcW w:w="6745" w:type="dxa"/>
-          </w:tcPr>
-          <w:tbl>
-            <w:tblPr>
-              <w:tblStyle w:val="TableGrid"/>
-              <w:tblW w:w="0" w:type="auto"/>
-              <w:tblLook w:val="04A0" w:firstRow="1" w:lastRow="0" w:firstColumn="1" w:lastColumn="0" w:noHBand="0" w:noVBand="1"/>
-            </w:tblPr>
-            <w:tblGrid>
-              <w:gridCol w:w="3259"/>
-              <w:gridCol w:w="3260"/>
-            </w:tblGrid>
-            <w:tr>
-              <w:tc>
-                <w:tcPr>
-                  <w:tcW w:w="3259" w:type="dxa"/>
-                </w:tcPr>
-                <w:p/>
-              </w:tc>
-              <w:tc>
-                <w:tcPr>
-                  <w:tcW w:w="3260" w:type="dxa"/>
-                </w:tcPr>
-                <w:p/>
-              </w:tc>
-            </w:tr>
-            <w:tr>
-              <w:tc>
-                <w:tcPr>
-                  <w:tcW w:w="3259" w:type="dxa"/>
-                </w:tcPr>
-                <w:p/>
-              </w:tc>
-              <w:tc>
-                <w:tcPr>
-                  <w:tcW w:w="3260" w:type="dxa"/>
-                </w:tcPr>
-                <w:p/>
-              </w:tc>
-            </w:tr>
-            <w:tr>
-              <w:tc>
-                <w:tcPr>
-                  <w:tcW w:w="3259" w:type="dxa"/>
-                </w:tcPr>
-                <w:p/>
-              </w:tc>
-              <w:tc>
-                <w:tcPr>
-                  <w:tcW w:w="3260" w:type="dxa"/>
-                </w:tcPr>
-                <w:p/>
-              </w:tc>
-            </w:tr>
-            <w:tr>
-              <w:tc>
-                <w:tcPr>
-                  <w:tcW w:w="3259" w:type="dxa"/>
-                </w:tcPr>
-                <w:p/>
-              </w:tc>
-              <w:tc>
-                <w:tcPr>
-                  <w:tcW w:w="3260" w:type="dxa"/>
-                </w:tcPr>
-                <w:p/>
-              </w:tc>
-            </w:tr>
-          </w:tbl>
-          <w:p/>
-        </w:tc>
-      </w:tr>
-      <w:tr>
-        <w:tc>
-          <w:tcPr>
-            <w:tcW w:w="2605" w:type="dxa"/>
-          </w:tcPr>
-          <w:p>
-            <w:r>
-              <w:t>Cause</w:t>
-            </w:r>
-          </w:p>
-        </w:tc>
-        <w:tc>
-          <w:tcPr>
-            <w:tcW w:w="6745" w:type="dxa"/>
-          </w:tcPr>
-          <w:p>
-            <w:r>
-              <w:rPr>
-                <w:rFonts w:hint="eastAsia"/>
-              </w:rPr>
-              <w:t>I</w:t>
-            </w:r>
-            <w:r>
-              <w:t xml:space="preserve">nside the method </w:t>
-            </w:r>
-            <w:proofErr w:type="spellStart"/>
-            <w:proofErr w:type="gramStart"/>
-            <w:r>
-              <w:t>setAngle</w:t>
-            </w:r>
-            <w:proofErr w:type="spellEnd"/>
-            <w:r>
-              <w:t>(</w:t>
-            </w:r>
-            <w:proofErr w:type="gramEnd"/>
-            <w:r>
-              <w:t xml:space="preserve">) of Vector class, the constructor to create the new vector with new angle was set up incorrectly and missed its third parameter, </w:t>
-            </w:r>
-            <w:proofErr w:type="spellStart"/>
-            <w:r>
-              <w:t>boolean</w:t>
-            </w:r>
-            <w:proofErr w:type="spellEnd"/>
-            <w:r>
-              <w:t>. (the 2 parameters were oppositely passed into the method) Therefore, the new vector was set up by the Cartesian Vector constructor.</w:t>
-            </w:r>
-          </w:p>
-          <w:p/>
-        </w:tc>
-      </w:tr>
-      <w:tr>
-        <w:tc>
-          <w:tcPr>
-            <w:tcW w:w="2605" w:type="dxa"/>
-          </w:tcPr>
-          <w:p>
-            <w:r>
-              <w:t>Proposed solutions</w:t>
-            </w:r>
-          </w:p>
-        </w:tc>
-        <w:tc>
-          <w:tcPr>
-            <w:tcW w:w="6745" w:type="dxa"/>
-          </w:tcPr>
-          <w:tbl>
-            <w:tblPr>
-              <w:tblStyle w:val="TableGrid"/>
-              <w:tblW w:w="0" w:type="auto"/>
-              <w:tblLook w:val="04A0" w:firstRow="1" w:lastRow="0" w:firstColumn="1" w:lastColumn="0" w:noHBand="0" w:noVBand="1"/>
-            </w:tblPr>
-            <w:tblGrid>
-              <w:gridCol w:w="3259"/>
-              <w:gridCol w:w="3260"/>
-            </w:tblGrid>
-            <w:tr>
-              <w:tc>
-                <w:tcPr>
-                  <w:tcW w:w="3259" w:type="dxa"/>
-                </w:tcPr>
-                <w:p>
-                  <w:r>
-                    <w:t xml:space="preserve">Correct the </w:t>
-                  </w:r>
-                  <w:proofErr w:type="spellStart"/>
-                  <w:proofErr w:type="gramStart"/>
-                  <w:r>
-                    <w:t>setAngle</w:t>
-                  </w:r>
-                  <w:proofErr w:type="spellEnd"/>
-                  <w:r>
-                    <w:t>(</w:t>
-                  </w:r>
-                  <w:proofErr w:type="gramEnd"/>
-                  <w:r>
-                    <w:t>) method</w:t>
-                  </w:r>
-                </w:p>
-              </w:tc>
-              <w:tc>
-                <w:tcPr>
-                  <w:tcW w:w="3260" w:type="dxa"/>
-                </w:tcPr>
-                <w:p>
-                  <w:r>
-                    <w:t>Switch the first two parameters’ sequence and add the third parameter (</w:t>
-                  </w:r>
-                  <w:proofErr w:type="spellStart"/>
-                  <w:r>
-                    <w:t>boolean</w:t>
-                  </w:r>
-                  <w:proofErr w:type="spellEnd"/>
-                  <w:r>
-                    <w:t xml:space="preserve"> true).</w:t>
-                  </w:r>
-                </w:p>
-              </w:tc>
-            </w:tr>
-            <w:tr>
-              <w:tc>
-                <w:tcPr>
-                  <w:tcW w:w="3259" w:type="dxa"/>
-                </w:tcPr>
-                <w:p/>
-              </w:tc>
-              <w:tc>
-                <w:tcPr>
-                  <w:tcW w:w="3260" w:type="dxa"/>
-                </w:tcPr>
-                <w:p/>
-              </w:tc>
-            </w:tr>
-            <w:tr>
-              <w:tc>
-                <w:tcPr>
-                  <w:tcW w:w="3259" w:type="dxa"/>
-                </w:tcPr>
-                <w:p/>
-              </w:tc>
-              <w:tc>
-                <w:tcPr>
-                  <w:tcW w:w="3260" w:type="dxa"/>
-                </w:tcPr>
-                <w:p/>
-              </w:tc>
-            </w:tr>
-          </w:tbl>
-          <w:p/>
-        </w:tc>
-      </w:tr>
-      <w:tr>
-        <w:tc>
-          <w:tcPr>
-            <w:tcW w:w="2605" w:type="dxa"/>
-          </w:tcPr>
-          <w:p>
-            <w:r>
-              <w:t>Chosen solution</w:t>
-            </w:r>
-          </w:p>
-        </w:tc>
-        <w:tc>
-          <w:tcPr>
-            <w:tcW w:w="6745" w:type="dxa"/>
-          </w:tcPr>
-          <w:p>
-            <w:r>
-              <w:t xml:space="preserve">Correct the </w:t>
-            </w:r>
-            <w:proofErr w:type="spellStart"/>
-            <w:proofErr w:type="gramStart"/>
-            <w:r>
-              <w:t>setAngle</w:t>
-            </w:r>
-            <w:proofErr w:type="spellEnd"/>
-            <w:r>
-              <w:t>(</w:t>
-            </w:r>
-            <w:proofErr w:type="gramEnd"/>
-            <w:r>
-              <w:t>) method</w:t>
-            </w:r>
-          </w:p>
-        </w:tc>
-      </w:tr>
-    </w:tbl>
-    <w:p/>
-    <w:p/>
-    <w:tbl>
-      <w:tblPr>
-        <w:tblStyle w:val="TableGrid"/>
-        <w:tblW w:w="0" w:type="auto"/>
-        <w:tblLook w:val="04A0" w:firstRow="1" w:lastRow="0" w:firstColumn="1" w:lastColumn="0" w:noHBand="0" w:noVBand="1"/>
-      </w:tblPr>
-      <w:tblGrid>
-        <w:gridCol w:w="2605"/>
-        <w:gridCol w:w="6745"/>
-      </w:tblGrid>
-      <w:tr>
-        <w:tc>
-          <w:tcPr>
-            <w:tcW w:w="2605" w:type="dxa"/>
-          </w:tcPr>
-          <w:p>
-            <w:r>
-              <w:t>Name of Bug</w:t>
-            </w:r>
-          </w:p>
-        </w:tc>
-        <w:tc>
-          <w:tcPr>
-            <w:tcW w:w="6745" w:type="dxa"/>
-          </w:tcPr>
-          <w:p>
-            <w:proofErr w:type="spellStart"/>
-            <w:r>
-              <w:t>Boids</w:t>
-            </w:r>
-            <w:proofErr w:type="spellEnd"/>
-            <w:r>
-              <w:t xml:space="preserve"> missing over edge</w:t>
-            </w:r>
-          </w:p>
-        </w:tc>
-      </w:tr>
-      <w:tr>
-        <w:tc>
-          <w:tcPr>
-            <w:tcW w:w="2605" w:type="dxa"/>
-          </w:tcPr>
-          <w:p>
-            <w:r>
-              <w:t>Author of Report</w:t>
-            </w:r>
-          </w:p>
-        </w:tc>
-        <w:tc>
-          <w:tcPr>
-            <w:tcW w:w="6745" w:type="dxa"/>
-          </w:tcPr>
-          <w:p>
-            <w:r>
-              <w:t>McVay</w:t>
-            </w:r>
-          </w:p>
-        </w:tc>
-      </w:tr>
-      <w:tr>
-        <w:tc>
-          <w:tcPr>
-            <w:tcW w:w="2605" w:type="dxa"/>
-          </w:tcPr>
-          <w:p>
-            <w:r>
-              <w:t>Date</w:t>
-            </w:r>
-          </w:p>
-        </w:tc>
-        <w:tc>
-          <w:tcPr>
-            <w:tcW w:w="6745" w:type="dxa"/>
-          </w:tcPr>
-          <w:p>
-            <w:r>
-              <w:rPr>
-                <w:rFonts w:hint="eastAsia"/>
-              </w:rPr>
-              <w:t>1</w:t>
-            </w:r>
-            <w:r>
-              <w:t>0/1</w:t>
-            </w:r>
-            <w:r>
-              <w:t>2</w:t>
-            </w:r>
-            <w:r>
-              <w:t>/2019</w:t>
-            </w:r>
-          </w:p>
-        </w:tc>
-      </w:tr>
-      <w:tr>
-        <w:tc>
-          <w:tcPr>
-            <w:tcW w:w="2605" w:type="dxa"/>
-          </w:tcPr>
-          <w:p>
-            <w:r>
-              <w:t>Path to Location of Bug</w:t>
-            </w:r>
-          </w:p>
-        </w:tc>
-        <w:tc>
-          <w:tcPr>
-            <w:tcW w:w="6745" w:type="dxa"/>
-          </w:tcPr>
-          <w:p>
-            <w:proofErr w:type="spellStart"/>
-            <w:r>
-              <w:t>boid</w:t>
-            </w:r>
-            <w:proofErr w:type="spellEnd"/>
-            <w:r>
-              <w:t>-&gt;</w:t>
-            </w:r>
-            <w:proofErr w:type="spellStart"/>
-            <w:r>
-              <w:t>Boid</w:t>
-            </w:r>
-            <w:proofErr w:type="spellEnd"/>
-            <w:r>
-              <w:t>-&gt;</w:t>
-            </w:r>
-            <w:proofErr w:type="gramStart"/>
-            <w:r>
-              <w:t>sight(</w:t>
-            </w:r>
-            <w:proofErr w:type="gramEnd"/>
-            <w:r>
-              <w:t>)</w:t>
-            </w:r>
-          </w:p>
-        </w:tc>
-      </w:tr>
-      <w:tr>
-        <w:tc>
-          <w:tcPr>
-            <w:tcW w:w="2605" w:type="dxa"/>
-          </w:tcPr>
-          <w:p>
-            <w:r>
-              <w:t>Conditions</w:t>
-            </w:r>
-          </w:p>
-        </w:tc>
-        <w:tc>
-          <w:tcPr>
-            <w:tcW w:w="6745" w:type="dxa"/>
-          </w:tcPr>
-          <w:tbl>
-            <w:tblPr>
-              <w:tblStyle w:val="TableGrid"/>
-              <w:tblW w:w="0" w:type="auto"/>
-              <w:tblLook w:val="04A0" w:firstRow="1" w:lastRow="0" w:firstColumn="1" w:lastColumn="0" w:noHBand="0" w:noVBand="1"/>
-            </w:tblPr>
-            <w:tblGrid>
-              <w:gridCol w:w="3259"/>
-              <w:gridCol w:w="3260"/>
-            </w:tblGrid>
-            <w:tr>
-              <w:tc>
-                <w:tcPr>
-                  <w:tcW w:w="3259" w:type="dxa"/>
-                </w:tcPr>
-                <w:p>
-                  <w:r>
-                    <w:t xml:space="preserve">the </w:t>
-                  </w:r>
-                  <w:proofErr w:type="spellStart"/>
-                  <w:r>
-                    <w:t>boids</w:t>
-                  </w:r>
-                  <w:proofErr w:type="spellEnd"/>
-                  <w:r>
-                    <w:t xml:space="preserve"> difference in x</w:t>
-                  </w:r>
-                </w:p>
-              </w:tc>
-              <w:tc>
-                <w:tcPr>
-                  <w:tcW w:w="3260" w:type="dxa"/>
-                </w:tcPr>
-                <w:p>
-                  <w:r>
-                    <w:t>More than half the screen width</w:t>
-                  </w:r>
-                </w:p>
-              </w:tc>
-            </w:tr>
-            <w:tr>
-              <w:tc>
-                <w:tcPr>
-                  <w:tcW w:w="3259" w:type="dxa"/>
-                </w:tcPr>
-                <w:p>
-                  <w:r>
-                    <w:t xml:space="preserve">The </w:t>
-                  </w:r>
-                  <w:proofErr w:type="spellStart"/>
-                  <w:r>
-                    <w:t>boids</w:t>
-                  </w:r>
-                  <w:proofErr w:type="spellEnd"/>
-                  <w:r>
-                    <w:t xml:space="preserve"> difference in y</w:t>
-                  </w:r>
-                </w:p>
-              </w:tc>
-              <w:tc>
-                <w:tcPr>
-                  <w:tcW w:w="3260" w:type="dxa"/>
-                </w:tcPr>
-                <w:p>
-                  <w:r>
-                    <w:t>More than half the screen height</w:t>
-                  </w:r>
-                </w:p>
-              </w:tc>
-            </w:tr>
-            <w:tr>
-              <w:tc>
-                <w:tcPr>
-                  <w:tcW w:w="3259" w:type="dxa"/>
-                </w:tcPr>
-                <w:p/>
-              </w:tc>
-              <w:tc>
-                <w:tcPr>
-                  <w:tcW w:w="3260" w:type="dxa"/>
-                </w:tcPr>
-                <w:p/>
-              </w:tc>
-            </w:tr>
-            <w:tr>
-              <w:tc>
-                <w:tcPr>
-                  <w:tcW w:w="3259" w:type="dxa"/>
-                </w:tcPr>
-                <w:p/>
-              </w:tc>
-              <w:tc>
-                <w:tcPr>
-                  <w:tcW w:w="3260" w:type="dxa"/>
-                </w:tcPr>
-                <w:p/>
-              </w:tc>
-            </w:tr>
-          </w:tbl>
-          <w:p/>
-        </w:tc>
-      </w:tr>
-      <w:tr>
-        <w:tc>
-          <w:tcPr>
-            <w:tcW w:w="2605" w:type="dxa"/>
-          </w:tcPr>
-          <w:p>
-            <w:r>
-              <w:t>Cause</w:t>
-            </w:r>
-          </w:p>
-        </w:tc>
-        <w:tc>
-          <w:tcPr>
-            <w:tcW w:w="6745" w:type="dxa"/>
-          </w:tcPr>
-          <w:p/>
-          <w:p>
-            <w:r>
-              <w:t xml:space="preserve">Because the distance function does not take into </w:t>
-            </w:r>
-            <w:proofErr w:type="spellStart"/>
-            <w:r>
-              <w:t>acount</w:t>
-            </w:r>
-            <w:proofErr w:type="spellEnd"/>
-            <w:r>
-              <w:t xml:space="preserve"> the wrapping edge of the world the calculated distance is less than the true distance</w:t>
-            </w:r>
-          </w:p>
-          <w:p/>
-          <w:p/>
-          <w:p/>
-          <w:p/>
-        </w:tc>
-      </w:tr>
-      <w:tr>
-        <w:tc>
-          <w:tcPr>
-            <w:tcW w:w="2605" w:type="dxa"/>
-          </w:tcPr>
-          <w:p>
-            <w:r>
-              <w:t>Proposed solutions</w:t>
-            </w:r>
-          </w:p>
-        </w:tc>
-        <w:tc>
-          <w:tcPr>
-            <w:tcW w:w="6745" w:type="dxa"/>
-          </w:tcPr>
-          <w:tbl>
-            <w:tblPr>
-              <w:tblStyle w:val="TableGrid"/>
-              <w:tblW w:w="0" w:type="auto"/>
-              <w:tblLook w:val="04A0" w:firstRow="1" w:lastRow="0" w:firstColumn="1" w:lastColumn="0" w:noHBand="0" w:noVBand="1"/>
-            </w:tblPr>
-            <w:tblGrid>
-              <w:gridCol w:w="3259"/>
-              <w:gridCol w:w="3260"/>
-            </w:tblGrid>
-            <w:tr>
-              <w:tc>
-                <w:tcPr>
-                  <w:tcW w:w="3259" w:type="dxa"/>
-                </w:tcPr>
-                <w:p>
-                  <w:r>
-                    <w:t>Change distance</w:t>
-                  </w:r>
-                </w:p>
-              </w:tc>
-              <w:tc>
-                <w:tcPr>
-                  <w:tcW w:w="3260" w:type="dxa"/>
-                </w:tcPr>
-                <w:p>
-                  <w:r>
-                    <w:t>Change the distance function</w:t>
-                  </w:r>
-                </w:p>
-              </w:tc>
-            </w:tr>
-            <w:tr>
-              <w:tc>
-                <w:tcPr>
-                  <w:tcW w:w="3259" w:type="dxa"/>
-                </w:tcPr>
-                <w:p>
-                  <w:r>
-                    <w:t>Change sight</w:t>
-                  </w:r>
-                </w:p>
-              </w:tc>
-              <w:tc>
-                <w:tcPr>
-                  <w:tcW w:w="3260" w:type="dxa"/>
-                </w:tcPr>
-                <w:p>
-                  <w:r>
-                    <w:t xml:space="preserve">Add if statements to sight to adjust the </w:t>
-                  </w:r>
-                  <w:proofErr w:type="spellStart"/>
-                  <w:r>
-                    <w:t>boids</w:t>
-                  </w:r>
-                  <w:proofErr w:type="spellEnd"/>
-                  <w:r>
-                    <w:t xml:space="preserve"> to be relative to each other</w:t>
-                  </w:r>
-                </w:p>
-              </w:tc>
-            </w:tr>
-            <w:tr>
-              <w:tc>
-                <w:tcPr>
-                  <w:tcW w:w="3259" w:type="dxa"/>
-                </w:tcPr>
-                <w:p/>
-              </w:tc>
-              <w:tc>
-                <w:tcPr>
-                  <w:tcW w:w="3260" w:type="dxa"/>
-                </w:tcPr>
-                <w:p/>
-              </w:tc>
-            </w:tr>
-          </w:tbl>
-          <w:p/>
-        </w:tc>
-      </w:tr>
-      <w:tr>
-        <w:tc>
-          <w:tcPr>
-            <w:tcW w:w="2605" w:type="dxa"/>
-          </w:tcPr>
-          <w:p>
-            <w:r>
-              <w:t>Chosen solution</w:t>
-            </w:r>
-          </w:p>
-        </w:tc>
-        <w:tc>
-          <w:tcPr>
-            <w:tcW w:w="6745" w:type="dxa"/>
-          </w:tcPr>
-          <w:p>
-            <w:r>
-              <w:t>Change sight</w:t>
-            </w:r>
-            <w:bookmarkStart w:id="0" w:name="_GoBack"/>
-            <w:bookmarkEnd w:id="0"/>
+              <w:t>Correct the setAngle() method</w:t>
+            </w:r>
           </w:p>
         </w:tc>
       </w:tr>
@@ -2350,7 +1455,11 @@
           <w:tcPr>
             <w:tcW w:w="6745" w:type="dxa"/>
           </w:tcPr>
-          <w:p/>
+          <w:p>
+            <w:r>
+              <w:t>Set a bad angle (left)</w:t>
+            </w:r>
+          </w:p>
         </w:tc>
       </w:tr>
       <w:tr>
@@ -2369,7 +1478,6 @@
             <w:tcW w:w="6745" w:type="dxa"/>
           </w:tcPr>
           <w:p>
-            <w:proofErr w:type="spellStart"/>
             <w:r>
               <w:rPr>
                 <w:rFonts w:hint="eastAsia"/>
@@ -2379,7 +1487,6 @@
             <w:r>
               <w:t>hiaTse</w:t>
             </w:r>
-            <w:proofErr w:type="spellEnd"/>
           </w:p>
         </w:tc>
       </w:tr>
@@ -2426,7 +1533,11 @@
           <w:tcPr>
             <w:tcW w:w="6745" w:type="dxa"/>
           </w:tcPr>
-          <w:p/>
+          <w:p>
+            <w:r>
+              <w:t>vector -&gt; Vector -&gt; setAngle()</w:t>
+            </w:r>
+          </w:p>
         </w:tc>
       </w:tr>
       <w:tr>
@@ -2529,10 +1640,17 @@
           <w:tcPr>
             <w:tcW w:w="6745" w:type="dxa"/>
           </w:tcPr>
-          <w:p/>
-          <w:p/>
-          <w:p/>
-          <w:p/>
+          <w:p>
+            <w:r>
+              <w:rPr>
+                <w:rFonts w:hint="eastAsia"/>
+              </w:rPr>
+              <w:t>I</w:t>
+            </w:r>
+            <w:r>
+              <w:t>nside the method setAngle() of Vector class, the constructor to create the new vector with new angle was set up incorrectly and missed its third parameter, boolean. (the 2 parameters were oppositely passed into the method) Therefore, the new vector was set up by the Cartesian Vector constructor.</w:t>
+            </w:r>
+          </w:p>
           <w:p/>
         </w:tc>
       </w:tr>
@@ -2568,7 +1686,7 @@
                 </w:tcPr>
                 <w:p>
                   <w:r>
-                    <w:t>Idea one</w:t>
+                    <w:t>Correct the setAngle() method</w:t>
                   </w:r>
                 </w:p>
               </w:tc>
@@ -2576,20 +1694,20 @@
                 <w:tcPr>
                   <w:tcW w:w="3260" w:type="dxa"/>
                 </w:tcPr>
-                <w:p/>
-              </w:tc>
-            </w:tr>
-            <w:tr>
-              <w:tc>
-                <w:tcPr>
-                  <w:tcW w:w="3259" w:type="dxa"/>
-                </w:tcPr>
                 <w:p>
                   <w:r>
-                    <w:t>Idea two</w:t>
+                    <w:t>Switch the first two parameters’ sequence and add the third parameter (boolean true).</w:t>
                   </w:r>
                 </w:p>
               </w:tc>
+            </w:tr>
+            <w:tr>
+              <w:tc>
+                <w:tcPr>
+                  <w:tcW w:w="3259" w:type="dxa"/>
+                </w:tcPr>
+                <w:p/>
+              </w:tc>
               <w:tc>
                 <w:tcPr>
                   <w:tcW w:w="3260" w:type="dxa"/>
@@ -2632,7 +1750,7 @@
           </w:tcPr>
           <w:p>
             <w:r>
-              <w:t>Idea one</w:t>
+              <w:t>Correct the setAngle() method</w:t>
             </w:r>
           </w:p>
         </w:tc>
@@ -2665,7 +1783,11 @@
           <w:tcPr>
             <w:tcW w:w="6745" w:type="dxa"/>
           </w:tcPr>
-          <w:p/>
+          <w:p>
+            <w:r>
+              <w:t>Boids missing over edge</w:t>
+            </w:r>
+          </w:p>
         </w:tc>
       </w:tr>
       <w:tr>
@@ -2684,17 +1806,9 @@
             <w:tcW w:w="6745" w:type="dxa"/>
           </w:tcPr>
           <w:p>
-            <w:proofErr w:type="spellStart"/>
-            <w:r>
-              <w:rPr>
-                <w:rFonts w:hint="eastAsia"/>
-              </w:rPr>
-              <w:t>C</w:t>
-            </w:r>
-            <w:r>
-              <w:t>hiaTse</w:t>
-            </w:r>
-            <w:proofErr w:type="spellEnd"/>
+            <w:r>
+              <w:t>McVay</w:t>
+            </w:r>
           </w:p>
         </w:tc>
       </w:tr>
@@ -2721,7 +1835,13 @@
               <w:t>1</w:t>
             </w:r>
             <w:r>
-              <w:t>0/11/2019</w:t>
+              <w:t>0/1</w:t>
+            </w:r>
+            <w:r>
+              <w:t>2</w:t>
+            </w:r>
+            <w:r>
+              <w:t>/2019</w:t>
             </w:r>
           </w:p>
         </w:tc>
@@ -2741,7 +1861,11 @@
           <w:tcPr>
             <w:tcW w:w="6745" w:type="dxa"/>
           </w:tcPr>
-          <w:p/>
+          <w:p>
+            <w:r>
+              <w:t>boid-&gt;Boid-&gt;sight()</w:t>
+            </w:r>
+          </w:p>
         </w:tc>
       </w:tr>
       <w:tr>
@@ -2774,27 +1898,43 @@
                 <w:tcPr>
                   <w:tcW w:w="3259" w:type="dxa"/>
                 </w:tcPr>
-                <w:p/>
-              </w:tc>
-              <w:tc>
-                <w:tcPr>
-                  <w:tcW w:w="3260" w:type="dxa"/>
-                </w:tcPr>
-                <w:p/>
-              </w:tc>
-            </w:tr>
-            <w:tr>
-              <w:tc>
-                <w:tcPr>
-                  <w:tcW w:w="3259" w:type="dxa"/>
-                </w:tcPr>
-                <w:p/>
-              </w:tc>
-              <w:tc>
-                <w:tcPr>
-                  <w:tcW w:w="3260" w:type="dxa"/>
-                </w:tcPr>
-                <w:p/>
+                <w:p>
+                  <w:r>
+                    <w:t>the boids difference in x</w:t>
+                  </w:r>
+                </w:p>
+              </w:tc>
+              <w:tc>
+                <w:tcPr>
+                  <w:tcW w:w="3260" w:type="dxa"/>
+                </w:tcPr>
+                <w:p>
+                  <w:r>
+                    <w:t>More than half the screen width</w:t>
+                  </w:r>
+                </w:p>
+              </w:tc>
+            </w:tr>
+            <w:tr>
+              <w:tc>
+                <w:tcPr>
+                  <w:tcW w:w="3259" w:type="dxa"/>
+                </w:tcPr>
+                <w:p>
+                  <w:r>
+                    <w:t>The boids difference in y</w:t>
+                  </w:r>
+                </w:p>
+              </w:tc>
+              <w:tc>
+                <w:tcPr>
+                  <w:tcW w:w="3260" w:type="dxa"/>
+                </w:tcPr>
+                <w:p>
+                  <w:r>
+                    <w:t>More than half the screen height</w:t>
+                  </w:r>
+                </w:p>
               </w:tc>
             </w:tr>
             <w:tr>
@@ -2845,6 +1985,11 @@
             <w:tcW w:w="6745" w:type="dxa"/>
           </w:tcPr>
           <w:p/>
+          <w:p>
+            <w:r>
+              <w:t>Because the distance function does not take into acount the wrapping edge of the world the calculated distance is less than the true distance</w:t>
+            </w:r>
+          </w:p>
           <w:p/>
           <w:p/>
           <w:p/>
@@ -2883,6 +2028,646 @@
                 </w:tcPr>
                 <w:p>
                   <w:r>
+                    <w:t>Change distance</w:t>
+                  </w:r>
+                </w:p>
+              </w:tc>
+              <w:tc>
+                <w:tcPr>
+                  <w:tcW w:w="3260" w:type="dxa"/>
+                </w:tcPr>
+                <w:p>
+                  <w:r>
+                    <w:t>Change the distance function</w:t>
+                  </w:r>
+                </w:p>
+              </w:tc>
+            </w:tr>
+            <w:tr>
+              <w:tc>
+                <w:tcPr>
+                  <w:tcW w:w="3259" w:type="dxa"/>
+                </w:tcPr>
+                <w:p>
+                  <w:r>
+                    <w:t>Change sight</w:t>
+                  </w:r>
+                </w:p>
+              </w:tc>
+              <w:tc>
+                <w:tcPr>
+                  <w:tcW w:w="3260" w:type="dxa"/>
+                </w:tcPr>
+                <w:p>
+                  <w:r>
+                    <w:t>Add if statements to sight to adjust the boids to be relative to each other</w:t>
+                  </w:r>
+                </w:p>
+              </w:tc>
+            </w:tr>
+            <w:tr>
+              <w:tc>
+                <w:tcPr>
+                  <w:tcW w:w="3259" w:type="dxa"/>
+                </w:tcPr>
+                <w:p/>
+              </w:tc>
+              <w:tc>
+                <w:tcPr>
+                  <w:tcW w:w="3260" w:type="dxa"/>
+                </w:tcPr>
+                <w:p/>
+              </w:tc>
+            </w:tr>
+          </w:tbl>
+          <w:p/>
+        </w:tc>
+      </w:tr>
+      <w:tr>
+        <w:tc>
+          <w:tcPr>
+            <w:tcW w:w="2605" w:type="dxa"/>
+          </w:tcPr>
+          <w:p>
+            <w:r>
+              <w:t>Chosen solution</w:t>
+            </w:r>
+          </w:p>
+        </w:tc>
+        <w:tc>
+          <w:tcPr>
+            <w:tcW w:w="6745" w:type="dxa"/>
+          </w:tcPr>
+          <w:p>
+            <w:r>
+              <w:t>Change sight</w:t>
+            </w:r>
+          </w:p>
+        </w:tc>
+      </w:tr>
+    </w:tbl>
+    <w:p/>
+    <w:p>
+      <w:r>
+        <w:lastRenderedPageBreak/>
+        <w:br w:type="page"/>
+      </w:r>
+    </w:p>
+    <w:tbl>
+      <w:tblPr>
+        <w:tblStyle w:val="TableGrid"/>
+        <w:tblW w:w="0" w:type="auto"/>
+        <w:tblLook w:val="04A0" w:firstRow="1" w:lastRow="0" w:firstColumn="1" w:lastColumn="0" w:noHBand="0" w:noVBand="1"/>
+      </w:tblPr>
+      <w:tblGrid>
+        <w:gridCol w:w="2605"/>
+        <w:gridCol w:w="6745"/>
+      </w:tblGrid>
+      <w:tr>
+        <w:tc>
+          <w:tcPr>
+            <w:tcW w:w="2605" w:type="dxa"/>
+          </w:tcPr>
+          <w:p>
+            <w:r>
+              <w:lastRenderedPageBreak/>
+              <w:t>Name of Bug</w:t>
+            </w:r>
+          </w:p>
+        </w:tc>
+        <w:tc>
+          <w:tcPr>
+            <w:tcW w:w="6745" w:type="dxa"/>
+          </w:tcPr>
+          <w:p/>
+        </w:tc>
+      </w:tr>
+      <w:tr>
+        <w:tc>
+          <w:tcPr>
+            <w:tcW w:w="2605" w:type="dxa"/>
+          </w:tcPr>
+          <w:p>
+            <w:r>
+              <w:t>Author of Report</w:t>
+            </w:r>
+          </w:p>
+        </w:tc>
+        <w:tc>
+          <w:tcPr>
+            <w:tcW w:w="6745" w:type="dxa"/>
+          </w:tcPr>
+          <w:p>
+            <w:r>
+              <w:rPr>
+                <w:rFonts w:hint="eastAsia"/>
+              </w:rPr>
+              <w:t>C</w:t>
+            </w:r>
+            <w:r>
+              <w:t>hiaTse</w:t>
+            </w:r>
+          </w:p>
+        </w:tc>
+      </w:tr>
+      <w:tr>
+        <w:tc>
+          <w:tcPr>
+            <w:tcW w:w="2605" w:type="dxa"/>
+          </w:tcPr>
+          <w:p>
+            <w:r>
+              <w:t>Date</w:t>
+            </w:r>
+          </w:p>
+        </w:tc>
+        <w:tc>
+          <w:tcPr>
+            <w:tcW w:w="6745" w:type="dxa"/>
+          </w:tcPr>
+          <w:p>
+            <w:r>
+              <w:rPr>
+                <w:rFonts w:hint="eastAsia"/>
+              </w:rPr>
+              <w:t>1</w:t>
+            </w:r>
+            <w:r>
+              <w:t>0/11/2019</w:t>
+            </w:r>
+          </w:p>
+        </w:tc>
+      </w:tr>
+      <w:tr>
+        <w:tc>
+          <w:tcPr>
+            <w:tcW w:w="2605" w:type="dxa"/>
+          </w:tcPr>
+          <w:p>
+            <w:r>
+              <w:t>Path to Location of Bug</w:t>
+            </w:r>
+          </w:p>
+        </w:tc>
+        <w:tc>
+          <w:tcPr>
+            <w:tcW w:w="6745" w:type="dxa"/>
+          </w:tcPr>
+          <w:p/>
+        </w:tc>
+      </w:tr>
+      <w:tr>
+        <w:tc>
+          <w:tcPr>
+            <w:tcW w:w="2605" w:type="dxa"/>
+          </w:tcPr>
+          <w:p>
+            <w:r>
+              <w:t>Conditions</w:t>
+            </w:r>
+          </w:p>
+        </w:tc>
+        <w:tc>
+          <w:tcPr>
+            <w:tcW w:w="6745" w:type="dxa"/>
+          </w:tcPr>
+          <w:tbl>
+            <w:tblPr>
+              <w:tblStyle w:val="TableGrid"/>
+              <w:tblW w:w="0" w:type="auto"/>
+              <w:tblLook w:val="04A0" w:firstRow="1" w:lastRow="0" w:firstColumn="1" w:lastColumn="0" w:noHBand="0" w:noVBand="1"/>
+            </w:tblPr>
+            <w:tblGrid>
+              <w:gridCol w:w="3259"/>
+              <w:gridCol w:w="3260"/>
+            </w:tblGrid>
+            <w:tr>
+              <w:tc>
+                <w:tcPr>
+                  <w:tcW w:w="3259" w:type="dxa"/>
+                </w:tcPr>
+                <w:p/>
+              </w:tc>
+              <w:tc>
+                <w:tcPr>
+                  <w:tcW w:w="3260" w:type="dxa"/>
+                </w:tcPr>
+                <w:p/>
+              </w:tc>
+            </w:tr>
+            <w:tr>
+              <w:tc>
+                <w:tcPr>
+                  <w:tcW w:w="3259" w:type="dxa"/>
+                </w:tcPr>
+                <w:p/>
+              </w:tc>
+              <w:tc>
+                <w:tcPr>
+                  <w:tcW w:w="3260" w:type="dxa"/>
+                </w:tcPr>
+                <w:p/>
+              </w:tc>
+            </w:tr>
+            <w:tr>
+              <w:tc>
+                <w:tcPr>
+                  <w:tcW w:w="3259" w:type="dxa"/>
+                </w:tcPr>
+                <w:p/>
+              </w:tc>
+              <w:tc>
+                <w:tcPr>
+                  <w:tcW w:w="3260" w:type="dxa"/>
+                </w:tcPr>
+                <w:p/>
+              </w:tc>
+            </w:tr>
+            <w:tr>
+              <w:tc>
+                <w:tcPr>
+                  <w:tcW w:w="3259" w:type="dxa"/>
+                </w:tcPr>
+                <w:p/>
+              </w:tc>
+              <w:tc>
+                <w:tcPr>
+                  <w:tcW w:w="3260" w:type="dxa"/>
+                </w:tcPr>
+                <w:p/>
+              </w:tc>
+            </w:tr>
+          </w:tbl>
+          <w:p/>
+        </w:tc>
+      </w:tr>
+      <w:tr>
+        <w:tc>
+          <w:tcPr>
+            <w:tcW w:w="2605" w:type="dxa"/>
+          </w:tcPr>
+          <w:p>
+            <w:r>
+              <w:t>Cause</w:t>
+            </w:r>
+          </w:p>
+        </w:tc>
+        <w:tc>
+          <w:tcPr>
+            <w:tcW w:w="6745" w:type="dxa"/>
+          </w:tcPr>
+          <w:p/>
+          <w:p/>
+          <w:p/>
+          <w:p/>
+          <w:p/>
+        </w:tc>
+      </w:tr>
+      <w:tr>
+        <w:tc>
+          <w:tcPr>
+            <w:tcW w:w="2605" w:type="dxa"/>
+          </w:tcPr>
+          <w:p>
+            <w:r>
+              <w:t>Proposed solutions</w:t>
+            </w:r>
+          </w:p>
+        </w:tc>
+        <w:tc>
+          <w:tcPr>
+            <w:tcW w:w="6745" w:type="dxa"/>
+          </w:tcPr>
+          <w:tbl>
+            <w:tblPr>
+              <w:tblStyle w:val="TableGrid"/>
+              <w:tblW w:w="0" w:type="auto"/>
+              <w:tblLook w:val="04A0" w:firstRow="1" w:lastRow="0" w:firstColumn="1" w:lastColumn="0" w:noHBand="0" w:noVBand="1"/>
+            </w:tblPr>
+            <w:tblGrid>
+              <w:gridCol w:w="3259"/>
+              <w:gridCol w:w="3260"/>
+            </w:tblGrid>
+            <w:tr>
+              <w:tc>
+                <w:tcPr>
+                  <w:tcW w:w="3259" w:type="dxa"/>
+                </w:tcPr>
+                <w:p>
+                  <w:r>
+                    <w:t>Idea one</w:t>
+                  </w:r>
+                </w:p>
+              </w:tc>
+              <w:tc>
+                <w:tcPr>
+                  <w:tcW w:w="3260" w:type="dxa"/>
+                </w:tcPr>
+                <w:p/>
+              </w:tc>
+            </w:tr>
+            <w:tr>
+              <w:tc>
+                <w:tcPr>
+                  <w:tcW w:w="3259" w:type="dxa"/>
+                </w:tcPr>
+                <w:p>
+                  <w:r>
+                    <w:t>Idea two</w:t>
+                  </w:r>
+                </w:p>
+              </w:tc>
+              <w:tc>
+                <w:tcPr>
+                  <w:tcW w:w="3260" w:type="dxa"/>
+                </w:tcPr>
+                <w:p/>
+              </w:tc>
+            </w:tr>
+            <w:tr>
+              <w:tc>
+                <w:tcPr>
+                  <w:tcW w:w="3259" w:type="dxa"/>
+                </w:tcPr>
+                <w:p/>
+              </w:tc>
+              <w:tc>
+                <w:tcPr>
+                  <w:tcW w:w="3260" w:type="dxa"/>
+                </w:tcPr>
+                <w:p/>
+              </w:tc>
+            </w:tr>
+          </w:tbl>
+          <w:p/>
+        </w:tc>
+      </w:tr>
+      <w:tr>
+        <w:tc>
+          <w:tcPr>
+            <w:tcW w:w="2605" w:type="dxa"/>
+          </w:tcPr>
+          <w:p>
+            <w:r>
+              <w:t>Chosen solution</w:t>
+            </w:r>
+          </w:p>
+        </w:tc>
+        <w:tc>
+          <w:tcPr>
+            <w:tcW w:w="6745" w:type="dxa"/>
+          </w:tcPr>
+          <w:p>
+            <w:r>
+              <w:t>Idea one</w:t>
+            </w:r>
+          </w:p>
+        </w:tc>
+      </w:tr>
+    </w:tbl>
+    <w:p/>
+    <w:p/>
+    <w:tbl>
+      <w:tblPr>
+        <w:tblStyle w:val="TableGrid"/>
+        <w:tblW w:w="0" w:type="auto"/>
+        <w:tblLook w:val="04A0" w:firstRow="1" w:lastRow="0" w:firstColumn="1" w:lastColumn="0" w:noHBand="0" w:noVBand="1"/>
+      </w:tblPr>
+      <w:tblGrid>
+        <w:gridCol w:w="2605"/>
+        <w:gridCol w:w="6745"/>
+      </w:tblGrid>
+      <w:tr>
+        <w:tc>
+          <w:tcPr>
+            <w:tcW w:w="2605" w:type="dxa"/>
+          </w:tcPr>
+          <w:p>
+            <w:r>
+              <w:t>Name of Bug</w:t>
+            </w:r>
+          </w:p>
+        </w:tc>
+        <w:tc>
+          <w:tcPr>
+            <w:tcW w:w="6745" w:type="dxa"/>
+          </w:tcPr>
+          <w:p/>
+        </w:tc>
+      </w:tr>
+      <w:tr>
+        <w:tc>
+          <w:tcPr>
+            <w:tcW w:w="2605" w:type="dxa"/>
+          </w:tcPr>
+          <w:p>
+            <w:r>
+              <w:t>Author of Report</w:t>
+            </w:r>
+          </w:p>
+        </w:tc>
+        <w:tc>
+          <w:tcPr>
+            <w:tcW w:w="6745" w:type="dxa"/>
+          </w:tcPr>
+          <w:p>
+            <w:r>
+              <w:rPr>
+                <w:rFonts w:hint="eastAsia"/>
+              </w:rPr>
+              <w:t>C</w:t>
+            </w:r>
+            <w:r>
+              <w:t>hiaTse</w:t>
+            </w:r>
+          </w:p>
+        </w:tc>
+      </w:tr>
+      <w:tr>
+        <w:tc>
+          <w:tcPr>
+            <w:tcW w:w="2605" w:type="dxa"/>
+          </w:tcPr>
+          <w:p>
+            <w:r>
+              <w:t>Date</w:t>
+            </w:r>
+          </w:p>
+        </w:tc>
+        <w:tc>
+          <w:tcPr>
+            <w:tcW w:w="6745" w:type="dxa"/>
+          </w:tcPr>
+          <w:p>
+            <w:r>
+              <w:rPr>
+                <w:rFonts w:hint="eastAsia"/>
+              </w:rPr>
+              <w:t>1</w:t>
+            </w:r>
+            <w:r>
+              <w:t>0/11/2019</w:t>
+            </w:r>
+          </w:p>
+        </w:tc>
+      </w:tr>
+      <w:tr>
+        <w:tc>
+          <w:tcPr>
+            <w:tcW w:w="2605" w:type="dxa"/>
+          </w:tcPr>
+          <w:p>
+            <w:r>
+              <w:t>Path to Location of Bug</w:t>
+            </w:r>
+          </w:p>
+        </w:tc>
+        <w:tc>
+          <w:tcPr>
+            <w:tcW w:w="6745" w:type="dxa"/>
+          </w:tcPr>
+          <w:p/>
+        </w:tc>
+      </w:tr>
+      <w:tr>
+        <w:tc>
+          <w:tcPr>
+            <w:tcW w:w="2605" w:type="dxa"/>
+          </w:tcPr>
+          <w:p>
+            <w:r>
+              <w:t>Conditions</w:t>
+            </w:r>
+          </w:p>
+        </w:tc>
+        <w:tc>
+          <w:tcPr>
+            <w:tcW w:w="6745" w:type="dxa"/>
+          </w:tcPr>
+          <w:tbl>
+            <w:tblPr>
+              <w:tblStyle w:val="TableGrid"/>
+              <w:tblW w:w="0" w:type="auto"/>
+              <w:tblLook w:val="04A0" w:firstRow="1" w:lastRow="0" w:firstColumn="1" w:lastColumn="0" w:noHBand="0" w:noVBand="1"/>
+            </w:tblPr>
+            <w:tblGrid>
+              <w:gridCol w:w="3259"/>
+              <w:gridCol w:w="3260"/>
+            </w:tblGrid>
+            <w:tr>
+              <w:tc>
+                <w:tcPr>
+                  <w:tcW w:w="3259" w:type="dxa"/>
+                </w:tcPr>
+                <w:p/>
+              </w:tc>
+              <w:tc>
+                <w:tcPr>
+                  <w:tcW w:w="3260" w:type="dxa"/>
+                </w:tcPr>
+                <w:p/>
+              </w:tc>
+            </w:tr>
+            <w:tr>
+              <w:tc>
+                <w:tcPr>
+                  <w:tcW w:w="3259" w:type="dxa"/>
+                </w:tcPr>
+                <w:p/>
+              </w:tc>
+              <w:tc>
+                <w:tcPr>
+                  <w:tcW w:w="3260" w:type="dxa"/>
+                </w:tcPr>
+                <w:p/>
+              </w:tc>
+            </w:tr>
+            <w:tr>
+              <w:tc>
+                <w:tcPr>
+                  <w:tcW w:w="3259" w:type="dxa"/>
+                </w:tcPr>
+                <w:p/>
+              </w:tc>
+              <w:tc>
+                <w:tcPr>
+                  <w:tcW w:w="3260" w:type="dxa"/>
+                </w:tcPr>
+                <w:p/>
+              </w:tc>
+            </w:tr>
+            <w:tr>
+              <w:tc>
+                <w:tcPr>
+                  <w:tcW w:w="3259" w:type="dxa"/>
+                </w:tcPr>
+                <w:p/>
+              </w:tc>
+              <w:tc>
+                <w:tcPr>
+                  <w:tcW w:w="3260" w:type="dxa"/>
+                </w:tcPr>
+                <w:p/>
+              </w:tc>
+            </w:tr>
+          </w:tbl>
+          <w:p/>
+        </w:tc>
+      </w:tr>
+      <w:tr>
+        <w:tc>
+          <w:tcPr>
+            <w:tcW w:w="2605" w:type="dxa"/>
+          </w:tcPr>
+          <w:p>
+            <w:r>
+              <w:t>Cause</w:t>
+            </w:r>
+          </w:p>
+        </w:tc>
+        <w:tc>
+          <w:tcPr>
+            <w:tcW w:w="6745" w:type="dxa"/>
+          </w:tcPr>
+          <w:p/>
+          <w:p/>
+          <w:p/>
+          <w:p/>
+          <w:p/>
+        </w:tc>
+      </w:tr>
+      <w:tr>
+        <w:tc>
+          <w:tcPr>
+            <w:tcW w:w="2605" w:type="dxa"/>
+          </w:tcPr>
+          <w:p>
+            <w:r>
+              <w:t>Proposed solutions</w:t>
+            </w:r>
+          </w:p>
+        </w:tc>
+        <w:tc>
+          <w:tcPr>
+            <w:tcW w:w="6745" w:type="dxa"/>
+          </w:tcPr>
+          <w:tbl>
+            <w:tblPr>
+              <w:tblStyle w:val="TableGrid"/>
+              <w:tblW w:w="0" w:type="auto"/>
+              <w:tblLook w:val="04A0" w:firstRow="1" w:lastRow="0" w:firstColumn="1" w:lastColumn="0" w:noHBand="0" w:noVBand="1"/>
+            </w:tblPr>
+            <w:tblGrid>
+              <w:gridCol w:w="3259"/>
+              <w:gridCol w:w="3260"/>
+            </w:tblGrid>
+            <w:tr>
+              <w:tc>
+                <w:tcPr>
+                  <w:tcW w:w="3259" w:type="dxa"/>
+                </w:tcPr>
+                <w:p>
+                  <w:r>
                     <w:t>Idea one</w:t>
                   </w:r>
                 </w:p>
@@ -2962,6 +2747,56 @@
     </w:sectPr>
   </w:body>
 </w:document>
+</file>
+
+<file path=word/endnotes.xml><?xml version="1.0" encoding="utf-8"?>
+<w:endnotes xmlns:wpc="http://schemas.microsoft.com/office/word/2010/wordprocessingCanvas" xmlns:cx="http://schemas.microsoft.com/office/drawing/2014/chartex" xmlns:cx1="http://schemas.microsoft.com/office/drawing/2015/9/8/chartex" xmlns:cx2="http://schemas.microsoft.com/office/drawing/2015/10/21/chartex" xmlns:cx3="http://schemas.microsoft.com/office/drawing/2016/5/9/chartex" xmlns:cx4="http://schemas.microsoft.com/office/drawing/2016/5/10/chartex" xmlns:cx5="http://schemas.microsoft.com/office/drawing/2016/5/11/chartex" xmlns:cx6="http://schemas.microsoft.com/office/drawing/2016/5/12/chartex" xmlns:cx7="http://schemas.microsoft.com/office/drawing/2016/5/13/chartex" xmlns:cx8="http://schemas.microsoft.com/office/drawing/2016/5/14/chartex" xmlns:mc="http://schemas.openxmlformats.org/markup-compatibility/2006" xmlns:aink="http://schemas.microsoft.com/office/drawing/2016/ink" xmlns:am3d="http://schemas.microsoft.com/office/drawing/2017/model3d" xmlns:o="urn:schemas-microsoft-com:office:office" xmlns:r="http://schemas.openxmlformats.org/officeDocument/2006/relationships" xmlns:m="http://schemas.openxmlformats.org/officeDocument/2006/math" xmlns:v="urn:schemas-microsoft-com:vml" xmlns:wp14="http://schemas.microsoft.com/office/word/2010/wordprocessingDrawing" xmlns:wp="http://schemas.openxmlformats.org/drawingml/2006/wordprocessingDrawing" xmlns:w10="urn:schemas-microsoft-com:office:word" xmlns:w="http://schemas.openxmlformats.org/wordprocessingml/2006/main" xmlns:w14="http://schemas.microsoft.com/office/word/2010/wordml" xmlns:w15="http://schemas.microsoft.com/office/word/2012/wordml" xmlns:w16cid="http://schemas.microsoft.com/office/word/2016/wordml/cid" xmlns:w16se="http://schemas.microsoft.com/office/word/2015/wordml/symex" xmlns:wpg="http://schemas.microsoft.com/office/word/2010/wordprocessingGroup" xmlns:wpi="http://schemas.microsoft.com/office/word/2010/wordprocessingInk" xmlns:wne="http://schemas.microsoft.com/office/word/2006/wordml" xmlns:wps="http://schemas.microsoft.com/office/word/2010/wordprocessingShape" mc:Ignorable="w14 w15 w16se w16cid wp14">
+  <w:endnote w:type="separator" w:id="-1">
+    <w:p>
+      <w:pPr>
+        <w:spacing w:after="0" w:line="240" w:lineRule="auto"/>
+      </w:pPr>
+      <w:r>
+        <w:separator/>
+      </w:r>
+    </w:p>
+  </w:endnote>
+  <w:endnote w:type="continuationSeparator" w:id="0">
+    <w:p>
+      <w:pPr>
+        <w:spacing w:after="0" w:line="240" w:lineRule="auto"/>
+      </w:pPr>
+      <w:r>
+        <w:continuationSeparator/>
+      </w:r>
+    </w:p>
+  </w:endnote>
+</w:endnotes>
+</file>
+
+<file path=word/footnotes.xml><?xml version="1.0" encoding="utf-8"?>
+<w:footnotes xmlns:wpc="http://schemas.microsoft.com/office/word/2010/wordprocessingCanvas" xmlns:cx="http://schemas.microsoft.com/office/drawing/2014/chartex" xmlns:cx1="http://schemas.microsoft.com/office/drawing/2015/9/8/chartex" xmlns:cx2="http://schemas.microsoft.com/office/drawing/2015/10/21/chartex" xmlns:cx3="http://schemas.microsoft.com/office/drawing/2016/5/9/chartex" xmlns:cx4="http://schemas.microsoft.com/office/drawing/2016/5/10/chartex" xmlns:cx5="http://schemas.microsoft.com/office/drawing/2016/5/11/chartex" xmlns:cx6="http://schemas.microsoft.com/office/drawing/2016/5/12/chartex" xmlns:cx7="http://schemas.microsoft.com/office/drawing/2016/5/13/chartex" xmlns:cx8="http://schemas.microsoft.com/office/drawing/2016/5/14/chartex" xmlns:mc="http://schemas.openxmlformats.org/markup-compatibility/2006" xmlns:aink="http://schemas.microsoft.com/office/drawing/2016/ink" xmlns:am3d="http://schemas.microsoft.com/office/drawing/2017/model3d" xmlns:o="urn:schemas-microsoft-com:office:office" xmlns:r="http://schemas.openxmlformats.org/officeDocument/2006/relationships" xmlns:m="http://schemas.openxmlformats.org/officeDocument/2006/math" xmlns:v="urn:schemas-microsoft-com:vml" xmlns:wp14="http://schemas.microsoft.com/office/word/2010/wordprocessingDrawing" xmlns:wp="http://schemas.openxmlformats.org/drawingml/2006/wordprocessingDrawing" xmlns:w10="urn:schemas-microsoft-com:office:word" xmlns:w="http://schemas.openxmlformats.org/wordprocessingml/2006/main" xmlns:w14="http://schemas.microsoft.com/office/word/2010/wordml" xmlns:w15="http://schemas.microsoft.com/office/word/2012/wordml" xmlns:w16cid="http://schemas.microsoft.com/office/word/2016/wordml/cid" xmlns:w16se="http://schemas.microsoft.com/office/word/2015/wordml/symex" xmlns:wpg="http://schemas.microsoft.com/office/word/2010/wordprocessingGroup" xmlns:wpi="http://schemas.microsoft.com/office/word/2010/wordprocessingInk" xmlns:wne="http://schemas.microsoft.com/office/word/2006/wordml" xmlns:wps="http://schemas.microsoft.com/office/word/2010/wordprocessingShape" mc:Ignorable="w14 w15 w16se w16cid wp14">
+  <w:footnote w:type="separator" w:id="-1">
+    <w:p>
+      <w:pPr>
+        <w:spacing w:after="0" w:line="240" w:lineRule="auto"/>
+      </w:pPr>
+      <w:r>
+        <w:separator/>
+      </w:r>
+    </w:p>
+  </w:footnote>
+  <w:footnote w:type="continuationSeparator" w:id="0">
+    <w:p>
+      <w:pPr>
+        <w:spacing w:after="0" w:line="240" w:lineRule="auto"/>
+      </w:pPr>
+      <w:r>
+        <w:continuationSeparator/>
+      </w:r>
+    </w:p>
+  </w:footnote>
+</w:footnotes>
 </file>
 
 <file path=word/styles.xml><?xml version="1.0" encoding="utf-8"?>
@@ -3410,6 +3245,66 @@
       </w:tblBorders>
     </w:tblPr>
   </w:style>
+  <w:style w:type="paragraph" w:styleId="Header">
+    <w:name w:val="header"/>
+    <w:basedOn w:val="Normal"/>
+    <w:link w:val="HeaderChar"/>
+    <w:uiPriority w:val="99"/>
+    <w:unhideWhenUsed/>
+    <w:rsid w:val="00CC0A34"/>
+    <w:pPr>
+      <w:tabs>
+        <w:tab w:val="center" w:pos="4153"/>
+        <w:tab w:val="right" w:pos="8306"/>
+      </w:tabs>
+      <w:snapToGrid w:val="0"/>
+    </w:pPr>
+    <w:rPr>
+      <w:sz w:val="20"/>
+      <w:szCs w:val="20"/>
+    </w:rPr>
+  </w:style>
+  <w:style w:type="character" w:customStyle="1" w:styleId="HeaderChar">
+    <w:name w:val="Header Char"/>
+    <w:basedOn w:val="DefaultParagraphFont"/>
+    <w:link w:val="Header"/>
+    <w:uiPriority w:val="99"/>
+    <w:rsid w:val="00CC0A34"/>
+    <w:rPr>
+      <w:sz w:val="20"/>
+      <w:szCs w:val="20"/>
+    </w:rPr>
+  </w:style>
+  <w:style w:type="paragraph" w:styleId="Footer">
+    <w:name w:val="footer"/>
+    <w:basedOn w:val="Normal"/>
+    <w:link w:val="FooterChar"/>
+    <w:uiPriority w:val="99"/>
+    <w:unhideWhenUsed/>
+    <w:rsid w:val="00CC0A34"/>
+    <w:pPr>
+      <w:tabs>
+        <w:tab w:val="center" w:pos="4153"/>
+        <w:tab w:val="right" w:pos="8306"/>
+      </w:tabs>
+      <w:snapToGrid w:val="0"/>
+    </w:pPr>
+    <w:rPr>
+      <w:sz w:val="20"/>
+      <w:szCs w:val="20"/>
+    </w:rPr>
+  </w:style>
+  <w:style w:type="character" w:customStyle="1" w:styleId="FooterChar">
+    <w:name w:val="Footer Char"/>
+    <w:basedOn w:val="DefaultParagraphFont"/>
+    <w:link w:val="Footer"/>
+    <w:uiPriority w:val="99"/>
+    <w:rsid w:val="00CC0A34"/>
+    <w:rPr>
+      <w:sz w:val="20"/>
+      <w:szCs w:val="20"/>
+    </w:rPr>
+  </w:style>
 </w:styles>
 </file>
 

</xml_diff>